<commit_message>
proper renaming and updating wrritten exposition for JF
</commit_message>
<xml_diff>
--- a/Assets/Tapgenerator.docx
+++ b/Assets/Tapgenerator.docx
@@ -40,7 +40,7 @@
                     </pic:cNvPicPr>
                   </pic:nvPicPr>
                   <pic:blipFill>
-                    <a:blip r:embed="rId6">
+                    <a:blip r:embed="rId8">
                       <a:extLst>
                         <a:ext uri="{28A0092B-C50C-407E-A947-70E740481C1C}">
                           <a14:useLocalDpi xmlns:a14="http://schemas.microsoft.com/office/drawing/2010/main" val="0"/>
@@ -82,15 +82,6 @@
       <w:pPr>
         <w:jc w:val="center"/>
         <w:rPr>
-          <w:sz w:val="96"/>
-          <w:szCs w:val="96"/>
-        </w:rPr>
-      </w:pPr>
-    </w:p>
-    <w:p>
-      <w:pPr>
-        <w:jc w:val="center"/>
-        <w:rPr>
           <w:rFonts w:ascii="Times New Roman" w:hAnsi="Times New Roman" w:cs="Times New Roman"/>
           <w:i/>
           <w:iCs/>
@@ -99,6 +90,7 @@
           <w:szCs w:val="96"/>
         </w:rPr>
       </w:pPr>
+      <w:proofErr w:type="spellStart"/>
       <w:r>
         <w:rPr>
           <w:rFonts w:ascii="Times New Roman" w:hAnsi="Times New Roman" w:cs="Times New Roman"/>
@@ -108,17 +100,20 @@
           <w:sz w:val="96"/>
           <w:szCs w:val="96"/>
         </w:rPr>
-        <w:t>Tapgenerator: Gitarrennoten in visueller Brillanz</w:t>
-      </w:r>
-    </w:p>
-    <w:p>
-      <w:pPr>
-        <w:jc w:val="center"/>
-        <w:rPr>
+        <w:t>Tapgenerator</w:t>
+      </w:r>
+      <w:proofErr w:type="spellEnd"/>
+      <w:r>
+        <w:rPr>
+          <w:rFonts w:ascii="Times New Roman" w:hAnsi="Times New Roman" w:cs="Times New Roman"/>
+          <w:i/>
+          <w:iCs/>
+          <w:color w:val="FFFFFF" w:themeColor="background1"/>
           <w:sz w:val="96"/>
           <w:szCs w:val="96"/>
         </w:rPr>
-      </w:pPr>
+        <w:t>: Gitarrennoten in visueller Brillanz</w:t>
+      </w:r>
     </w:p>
     <w:p>
       <w:pPr>
@@ -147,56 +142,45 @@
     <w:p>
       <w:pPr>
         <w:rPr>
+          <w:rFonts w:ascii="Times New Roman" w:hAnsi="Times New Roman" w:cs="Times New Roman"/>
           <w:sz w:val="28"/>
           <w:szCs w:val="28"/>
         </w:rPr>
       </w:pPr>
-    </w:p>
-    <w:p>
-      <w:pPr>
+      <w:r>
         <w:rPr>
           <w:rFonts w:ascii="Times New Roman" w:hAnsi="Times New Roman" w:cs="Times New Roman"/>
           <w:sz w:val="28"/>
           <w:szCs w:val="28"/>
         </w:rPr>
-      </w:pPr>
+        <w:t xml:space="preserve">Ben </w:t>
+      </w:r>
       <w:r>
         <w:rPr>
           <w:rFonts w:ascii="Times New Roman" w:hAnsi="Times New Roman" w:cs="Times New Roman"/>
           <w:sz w:val="28"/>
           <w:szCs w:val="28"/>
         </w:rPr>
-        <w:t xml:space="preserve">Ben </w:t>
-      </w:r>
-      <w:proofErr w:type="spellStart"/>
-      <w:r>
+        <w:t>Kleinschnittger</w:t>
+      </w:r>
+    </w:p>
+    <w:p>
+      <w:pPr>
         <w:rPr>
           <w:rFonts w:ascii="Times New Roman" w:hAnsi="Times New Roman" w:cs="Times New Roman"/>
           <w:sz w:val="28"/>
           <w:szCs w:val="28"/>
         </w:rPr>
-        <w:t>Kleinschnttger</w:t>
-      </w:r>
-      <w:proofErr w:type="spellEnd"/>
-    </w:p>
-    <w:p>
-      <w:pPr>
-        <w:rPr>
-          <w:rFonts w:ascii="Times New Roman" w:hAnsi="Times New Roman" w:cs="Times New Roman"/>
-          <w:color w:val="4472C4" w:themeColor="accent1"/>
+      </w:pPr>
+      <w:r>
+        <w:rPr>
+          <w:rFonts w:ascii="Times New Roman" w:hAnsi="Times New Roman" w:cs="Times New Roman"/>
           <w:sz w:val="28"/>
           <w:szCs w:val="28"/>
         </w:rPr>
-      </w:pPr>
-      <w:r>
-        <w:rPr>
-          <w:rFonts w:ascii="Times New Roman" w:hAnsi="Times New Roman" w:cs="Times New Roman"/>
-          <w:sz w:val="28"/>
-          <w:szCs w:val="28"/>
-        </w:rPr>
         <w:t xml:space="preserve">Website: </w:t>
       </w:r>
-      <w:hyperlink r:id="rId7" w:history="1">
+      <w:hyperlink r:id="rId9" w:history="1">
         <w:r>
           <w:rPr>
             <w:rStyle w:val="Hyperlink"/>
@@ -204,37 +188,9 @@
             <w:sz w:val="28"/>
             <w:szCs w:val="28"/>
           </w:rPr>
-          <w:t>https://thetapgenerator.000webhosta</w:t>
-        </w:r>
-        <w:r>
-          <w:rPr>
-            <w:rStyle w:val="Hyperlink"/>
-            <w:rFonts w:ascii="Times New Roman" w:hAnsi="Times New Roman" w:cs="Times New Roman"/>
-            <w:sz w:val="28"/>
-            <w:szCs w:val="28"/>
-          </w:rPr>
-          <w:t>p</w:t>
-        </w:r>
-        <w:r>
-          <w:rPr>
-            <w:rStyle w:val="Hyperlink"/>
-            <w:rFonts w:ascii="Times New Roman" w:hAnsi="Times New Roman" w:cs="Times New Roman"/>
-            <w:sz w:val="28"/>
-            <w:szCs w:val="28"/>
-          </w:rPr>
-          <w:t>p.com</w:t>
+          <w:t>https://thetapgenerator.000webhostapp.com</w:t>
         </w:r>
       </w:hyperlink>
-    </w:p>
-    <w:p>
-      <w:pPr>
-        <w:rPr>
-          <w:rFonts w:ascii="Times New Roman" w:hAnsi="Times New Roman" w:cs="Times New Roman"/>
-          <w:color w:val="4472C4" w:themeColor="accent1"/>
-          <w:sz w:val="28"/>
-          <w:szCs w:val="28"/>
-        </w:rPr>
-      </w:pPr>
     </w:p>
     <w:p>
       <w:pPr>
@@ -400,7 +356,7 @@
           <w:sz w:val="32"/>
           <w:szCs w:val="32"/>
         </w:rPr>
-        <w:t>Das Mittel zur Umsetzung</w:t>
+        <w:t>Die Fast Fourier Transform</w:t>
       </w:r>
     </w:p>
     <w:p>
@@ -424,168 +380,248 @@
           <w:sz w:val="32"/>
           <w:szCs w:val="32"/>
         </w:rPr>
+        <w:t>Überblick des Userinterfaces</w:t>
+      </w:r>
+    </w:p>
+    <w:p>
+      <w:pPr>
+        <w:pStyle w:val="Listenabsatz"/>
+        <w:numPr>
+          <w:ilvl w:val="0"/>
+          <w:numId w:val="3"/>
+        </w:numPr>
+        <w:rPr>
+          <w:rFonts w:ascii="Times New Roman" w:hAnsi="Times New Roman" w:cs="Times New Roman"/>
+          <w:color w:val="000000" w:themeColor="text1"/>
+          <w:sz w:val="32"/>
+          <w:szCs w:val="32"/>
+        </w:rPr>
+      </w:pPr>
+      <w:r>
+        <w:rPr>
+          <w:rFonts w:ascii="Times New Roman" w:hAnsi="Times New Roman" w:cs="Times New Roman"/>
+          <w:color w:val="000000" w:themeColor="text1"/>
+          <w:sz w:val="32"/>
+          <w:szCs w:val="32"/>
+        </w:rPr>
         <w:t>Die Umsetzung</w:t>
       </w:r>
     </w:p>
     <w:p>
       <w:pPr>
-        <w:rPr>
-          <w:rFonts w:ascii="Times New Roman" w:hAnsi="Times New Roman" w:cs="Times New Roman"/>
-          <w:color w:val="000000" w:themeColor="text1"/>
-          <w:sz w:val="28"/>
-          <w:szCs w:val="28"/>
-        </w:rPr>
-      </w:pPr>
-    </w:p>
-    <w:p>
-      <w:pPr>
-        <w:rPr>
-          <w:rFonts w:ascii="Times New Roman" w:hAnsi="Times New Roman" w:cs="Times New Roman"/>
-          <w:color w:val="000000" w:themeColor="text1"/>
-          <w:sz w:val="28"/>
-          <w:szCs w:val="28"/>
-        </w:rPr>
-      </w:pPr>
-    </w:p>
-    <w:p>
-      <w:pPr>
-        <w:rPr>
-          <w:rFonts w:ascii="Times New Roman" w:hAnsi="Times New Roman" w:cs="Times New Roman"/>
-          <w:color w:val="000000" w:themeColor="text1"/>
-          <w:sz w:val="28"/>
-          <w:szCs w:val="28"/>
-        </w:rPr>
-      </w:pPr>
-    </w:p>
-    <w:p>
-      <w:pPr>
-        <w:rPr>
-          <w:rFonts w:ascii="Times New Roman" w:hAnsi="Times New Roman" w:cs="Times New Roman"/>
-          <w:color w:val="000000" w:themeColor="text1"/>
-          <w:sz w:val="28"/>
-          <w:szCs w:val="28"/>
-        </w:rPr>
-      </w:pPr>
-    </w:p>
-    <w:p>
-      <w:pPr>
-        <w:rPr>
-          <w:rFonts w:ascii="Times New Roman" w:hAnsi="Times New Roman" w:cs="Times New Roman"/>
-          <w:color w:val="000000" w:themeColor="text1"/>
-          <w:sz w:val="28"/>
-          <w:szCs w:val="28"/>
-        </w:rPr>
-      </w:pPr>
-    </w:p>
-    <w:p>
-      <w:pPr>
-        <w:rPr>
-          <w:rFonts w:ascii="Times New Roman" w:hAnsi="Times New Roman" w:cs="Times New Roman"/>
-          <w:color w:val="000000" w:themeColor="text1"/>
-          <w:sz w:val="28"/>
-          <w:szCs w:val="28"/>
-        </w:rPr>
-      </w:pPr>
-    </w:p>
-    <w:p>
-      <w:pPr>
-        <w:rPr>
-          <w:rFonts w:ascii="Times New Roman" w:hAnsi="Times New Roman" w:cs="Times New Roman"/>
-          <w:color w:val="000000" w:themeColor="text1"/>
-          <w:sz w:val="28"/>
-          <w:szCs w:val="28"/>
-        </w:rPr>
-      </w:pPr>
-    </w:p>
-    <w:p>
-      <w:pPr>
-        <w:rPr>
-          <w:rFonts w:ascii="Times New Roman" w:hAnsi="Times New Roman" w:cs="Times New Roman"/>
-          <w:color w:val="000000" w:themeColor="text1"/>
-          <w:sz w:val="28"/>
-          <w:szCs w:val="28"/>
-        </w:rPr>
-      </w:pPr>
-    </w:p>
-    <w:p>
-      <w:pPr>
-        <w:rPr>
-          <w:rFonts w:ascii="Times New Roman" w:hAnsi="Times New Roman" w:cs="Times New Roman"/>
-          <w:color w:val="000000" w:themeColor="text1"/>
-          <w:sz w:val="28"/>
-          <w:szCs w:val="28"/>
-        </w:rPr>
-      </w:pPr>
-    </w:p>
-    <w:p>
-      <w:pPr>
-        <w:rPr>
-          <w:rFonts w:ascii="Times New Roman" w:hAnsi="Times New Roman" w:cs="Times New Roman"/>
-          <w:color w:val="000000" w:themeColor="text1"/>
-          <w:sz w:val="28"/>
-          <w:szCs w:val="28"/>
-        </w:rPr>
-      </w:pPr>
-    </w:p>
-    <w:p>
-      <w:pPr>
-        <w:rPr>
-          <w:rFonts w:ascii="Times New Roman" w:hAnsi="Times New Roman" w:cs="Times New Roman"/>
-          <w:color w:val="000000" w:themeColor="text1"/>
-          <w:sz w:val="28"/>
-          <w:szCs w:val="28"/>
-        </w:rPr>
-      </w:pPr>
-    </w:p>
-    <w:p>
-      <w:pPr>
-        <w:rPr>
-          <w:rFonts w:ascii="Times New Roman" w:hAnsi="Times New Roman" w:cs="Times New Roman"/>
-          <w:color w:val="000000" w:themeColor="text1"/>
-          <w:sz w:val="28"/>
-          <w:szCs w:val="28"/>
-        </w:rPr>
-      </w:pPr>
-    </w:p>
-    <w:p>
-      <w:pPr>
-        <w:rPr>
-          <w:rFonts w:ascii="Times New Roman" w:hAnsi="Times New Roman" w:cs="Times New Roman"/>
-          <w:color w:val="000000" w:themeColor="text1"/>
-          <w:sz w:val="28"/>
-          <w:szCs w:val="28"/>
-        </w:rPr>
-      </w:pPr>
-    </w:p>
-    <w:p>
-      <w:pPr>
-        <w:rPr>
-          <w:rFonts w:ascii="Times New Roman" w:hAnsi="Times New Roman" w:cs="Times New Roman"/>
-          <w:color w:val="000000" w:themeColor="text1"/>
-          <w:sz w:val="28"/>
-          <w:szCs w:val="28"/>
-        </w:rPr>
-      </w:pPr>
-    </w:p>
-    <w:p>
-      <w:pPr>
-        <w:rPr>
-          <w:rFonts w:ascii="Times New Roman" w:hAnsi="Times New Roman" w:cs="Times New Roman"/>
-          <w:color w:val="000000" w:themeColor="text1"/>
-          <w:sz w:val="28"/>
-          <w:szCs w:val="28"/>
-        </w:rPr>
-      </w:pPr>
-    </w:p>
-    <w:p>
-      <w:pPr>
-        <w:rPr>
-          <w:rFonts w:ascii="Times New Roman" w:hAnsi="Times New Roman" w:cs="Times New Roman"/>
-          <w:color w:val="000000" w:themeColor="text1"/>
-          <w:sz w:val="28"/>
-          <w:szCs w:val="28"/>
-        </w:rPr>
-      </w:pPr>
+        <w:pStyle w:val="Listenabsatz"/>
+        <w:numPr>
+          <w:ilvl w:val="1"/>
+          <w:numId w:val="3"/>
+        </w:numPr>
+        <w:rPr>
+          <w:rFonts w:ascii="Times New Roman" w:hAnsi="Times New Roman" w:cs="Times New Roman"/>
+          <w:color w:val="000000" w:themeColor="text1"/>
+          <w:sz w:val="32"/>
+          <w:szCs w:val="32"/>
+        </w:rPr>
+      </w:pPr>
+      <w:r>
+        <w:rPr>
+          <w:rFonts w:ascii="Times New Roman" w:hAnsi="Times New Roman" w:cs="Times New Roman"/>
+          <w:color w:val="000000" w:themeColor="text1"/>
+          <w:sz w:val="32"/>
+          <w:szCs w:val="32"/>
+        </w:rPr>
+        <w:t>Die Aufnahme der Note</w:t>
+      </w:r>
+    </w:p>
+    <w:p>
+      <w:pPr>
+        <w:pStyle w:val="Listenabsatz"/>
+        <w:numPr>
+          <w:ilvl w:val="1"/>
+          <w:numId w:val="3"/>
+        </w:numPr>
+        <w:rPr>
+          <w:rFonts w:ascii="Times New Roman" w:hAnsi="Times New Roman" w:cs="Times New Roman"/>
+          <w:color w:val="000000" w:themeColor="text1"/>
+          <w:sz w:val="32"/>
+          <w:szCs w:val="32"/>
+        </w:rPr>
+      </w:pPr>
+      <w:r>
+        <w:rPr>
+          <w:rFonts w:ascii="Times New Roman" w:hAnsi="Times New Roman" w:cs="Times New Roman"/>
+          <w:color w:val="000000" w:themeColor="text1"/>
+          <w:sz w:val="32"/>
+          <w:szCs w:val="32"/>
+        </w:rPr>
+        <w:t>Die Audioanalyse</w:t>
+      </w:r>
+    </w:p>
+    <w:p>
+      <w:pPr>
+        <w:pStyle w:val="Listenabsatz"/>
+        <w:numPr>
+          <w:ilvl w:val="2"/>
+          <w:numId w:val="3"/>
+        </w:numPr>
+        <w:rPr>
+          <w:rFonts w:ascii="Times New Roman" w:hAnsi="Times New Roman" w:cs="Times New Roman"/>
+          <w:color w:val="000000" w:themeColor="text1"/>
+          <w:sz w:val="32"/>
+          <w:szCs w:val="32"/>
+        </w:rPr>
+      </w:pPr>
+      <w:r>
+        <w:rPr>
+          <w:rFonts w:ascii="Times New Roman" w:hAnsi="Times New Roman" w:cs="Times New Roman"/>
+          <w:color w:val="000000" w:themeColor="text1"/>
+          <w:sz w:val="32"/>
+          <w:szCs w:val="32"/>
+        </w:rPr>
+        <w:t>Berechnung der Frequenz</w:t>
+      </w:r>
+    </w:p>
+    <w:p>
+      <w:pPr>
+        <w:pStyle w:val="Listenabsatz"/>
+        <w:numPr>
+          <w:ilvl w:val="3"/>
+          <w:numId w:val="3"/>
+        </w:numPr>
+        <w:rPr>
+          <w:rFonts w:ascii="Times New Roman" w:hAnsi="Times New Roman" w:cs="Times New Roman"/>
+          <w:color w:val="000000" w:themeColor="text1"/>
+          <w:sz w:val="32"/>
+          <w:szCs w:val="32"/>
+        </w:rPr>
+      </w:pPr>
+      <w:r>
+        <w:rPr>
+          <w:rFonts w:ascii="Times New Roman" w:hAnsi="Times New Roman" w:cs="Times New Roman"/>
+          <w:color w:val="000000" w:themeColor="text1"/>
+          <w:sz w:val="32"/>
+          <w:szCs w:val="32"/>
+        </w:rPr>
+        <w:t>(Audiofilter)</w:t>
+      </w:r>
+    </w:p>
+    <w:p>
+      <w:pPr>
+        <w:pStyle w:val="Listenabsatz"/>
+        <w:numPr>
+          <w:ilvl w:val="3"/>
+          <w:numId w:val="3"/>
+        </w:numPr>
+        <w:rPr>
+          <w:rFonts w:ascii="Times New Roman" w:hAnsi="Times New Roman" w:cs="Times New Roman"/>
+          <w:color w:val="000000" w:themeColor="text1"/>
+          <w:sz w:val="32"/>
+          <w:szCs w:val="32"/>
+        </w:rPr>
+      </w:pPr>
+      <w:r>
+        <w:rPr>
+          <w:rFonts w:ascii="Times New Roman" w:hAnsi="Times New Roman" w:cs="Times New Roman"/>
+          <w:color w:val="000000" w:themeColor="text1"/>
+          <w:sz w:val="32"/>
+          <w:szCs w:val="32"/>
+        </w:rPr>
+        <w:t>Bestimmung der Peaks im FFT</w:t>
+      </w:r>
+    </w:p>
+    <w:p>
+      <w:pPr>
+        <w:pStyle w:val="Listenabsatz"/>
+        <w:numPr>
+          <w:ilvl w:val="2"/>
+          <w:numId w:val="3"/>
+        </w:numPr>
+        <w:rPr>
+          <w:rFonts w:ascii="Times New Roman" w:hAnsi="Times New Roman" w:cs="Times New Roman"/>
+          <w:color w:val="000000" w:themeColor="text1"/>
+          <w:sz w:val="32"/>
+          <w:szCs w:val="32"/>
+        </w:rPr>
+      </w:pPr>
+      <w:r>
+        <w:rPr>
+          <w:rFonts w:ascii="Times New Roman" w:hAnsi="Times New Roman" w:cs="Times New Roman"/>
+          <w:color w:val="000000" w:themeColor="text1"/>
+          <w:sz w:val="32"/>
+          <w:szCs w:val="32"/>
+        </w:rPr>
+        <w:t>Findung der nächstliegenden Notenfrequenz</w:t>
+      </w:r>
+    </w:p>
+    <w:p>
+      <w:pPr>
+        <w:pStyle w:val="Listenabsatz"/>
+        <w:numPr>
+          <w:ilvl w:val="1"/>
+          <w:numId w:val="3"/>
+        </w:numPr>
+        <w:rPr>
+          <w:rFonts w:ascii="Times New Roman" w:hAnsi="Times New Roman" w:cs="Times New Roman"/>
+          <w:color w:val="000000" w:themeColor="text1"/>
+          <w:sz w:val="32"/>
+          <w:szCs w:val="32"/>
+        </w:rPr>
+      </w:pPr>
+      <w:r>
+        <w:rPr>
+          <w:rFonts w:ascii="Times New Roman" w:hAnsi="Times New Roman" w:cs="Times New Roman"/>
+          <w:color w:val="000000" w:themeColor="text1"/>
+          <w:sz w:val="32"/>
+          <w:szCs w:val="32"/>
+        </w:rPr>
+        <w:t>Die Visualisierung</w:t>
+      </w:r>
+    </w:p>
+    <w:p>
+      <w:pPr>
+        <w:pStyle w:val="Listenabsatz"/>
+        <w:numPr>
+          <w:ilvl w:val="2"/>
+          <w:numId w:val="3"/>
+        </w:numPr>
+        <w:rPr>
+          <w:rFonts w:ascii="Times New Roman" w:hAnsi="Times New Roman" w:cs="Times New Roman"/>
+          <w:color w:val="000000" w:themeColor="text1"/>
+          <w:sz w:val="32"/>
+          <w:szCs w:val="32"/>
+        </w:rPr>
+      </w:pPr>
+      <w:r>
+        <w:rPr>
+          <w:rFonts w:ascii="Times New Roman" w:hAnsi="Times New Roman" w:cs="Times New Roman"/>
+          <w:color w:val="000000" w:themeColor="text1"/>
+          <w:sz w:val="32"/>
+          <w:szCs w:val="32"/>
+        </w:rPr>
+        <w:t>Bestimmung der Position im visuellen Bereich</w:t>
+      </w:r>
+    </w:p>
+    <w:p>
+      <w:pPr>
+        <w:pStyle w:val="Listenabsatz"/>
+        <w:numPr>
+          <w:ilvl w:val="2"/>
+          <w:numId w:val="3"/>
+        </w:numPr>
+        <w:rPr>
+          <w:rFonts w:ascii="Times New Roman" w:hAnsi="Times New Roman" w:cs="Times New Roman"/>
+          <w:color w:val="000000" w:themeColor="text1"/>
+          <w:sz w:val="32"/>
+          <w:szCs w:val="32"/>
+        </w:rPr>
+      </w:pPr>
+      <w:r>
+        <w:rPr>
+          <w:rFonts w:ascii="Times New Roman" w:hAnsi="Times New Roman" w:cs="Times New Roman"/>
+          <w:color w:val="000000" w:themeColor="text1"/>
+          <w:sz w:val="32"/>
+          <w:szCs w:val="32"/>
+        </w:rPr>
+        <w:t xml:space="preserve">Anzeigen der Noten </w:t>
+      </w:r>
     </w:p>
     <w:p>
       <w:pPr>
@@ -672,6 +708,7 @@
           <w:sz w:val="36"/>
           <w:szCs w:val="36"/>
         </w:rPr>
+        <w:lastRenderedPageBreak/>
         <w:t>Einleitung</w:t>
       </w:r>
     </w:p>
@@ -681,8 +718,8 @@
         <w:rPr>
           <w:rFonts w:ascii="Times New Roman" w:hAnsi="Times New Roman" w:cs="Times New Roman"/>
           <w:color w:val="000000" w:themeColor="text1"/>
-          <w:sz w:val="28"/>
-          <w:szCs w:val="28"/>
+          <w:sz w:val="24"/>
+          <w:szCs w:val="24"/>
           <w:u w:val="single"/>
         </w:rPr>
       </w:pPr>
@@ -690,8 +727,8 @@
         <w:rPr>
           <w:rFonts w:ascii="Times New Roman" w:hAnsi="Times New Roman" w:cs="Times New Roman"/>
           <w:color w:val="000000" w:themeColor="text1"/>
-          <w:sz w:val="28"/>
-          <w:szCs w:val="28"/>
+          <w:sz w:val="24"/>
+          <w:szCs w:val="24"/>
           <w:u w:val="single"/>
         </w:rPr>
         <w:t>Problemstellung:</w:t>
@@ -703,16 +740,16 @@
         <w:rPr>
           <w:rFonts w:ascii="Times New Roman" w:hAnsi="Times New Roman" w:cs="Times New Roman"/>
           <w:color w:val="000000" w:themeColor="text1"/>
-          <w:sz w:val="28"/>
-          <w:szCs w:val="28"/>
-        </w:rPr>
-      </w:pPr>
-      <w:r>
-        <w:rPr>
-          <w:rFonts w:ascii="Times New Roman" w:hAnsi="Times New Roman" w:cs="Times New Roman"/>
-          <w:color w:val="000000" w:themeColor="text1"/>
-          <w:sz w:val="28"/>
-          <w:szCs w:val="28"/>
+          <w:sz w:val="24"/>
+          <w:szCs w:val="24"/>
+        </w:rPr>
+      </w:pPr>
+      <w:r>
+        <w:rPr>
+          <w:rFonts w:ascii="Times New Roman" w:hAnsi="Times New Roman" w:cs="Times New Roman"/>
+          <w:color w:val="000000" w:themeColor="text1"/>
+          <w:sz w:val="24"/>
+          <w:szCs w:val="24"/>
         </w:rPr>
         <w:t xml:space="preserve">Bei der Gitarre lernt man wie bei vielen Instrumenten mit Noten. Jedoch gibt es bei </w:t>
       </w:r>
@@ -720,8 +757,8 @@
         <w:rPr>
           <w:rFonts w:ascii="Times New Roman" w:hAnsi="Times New Roman" w:cs="Times New Roman"/>
           <w:color w:val="000000" w:themeColor="text1"/>
-          <w:sz w:val="28"/>
-          <w:szCs w:val="28"/>
+          <w:sz w:val="24"/>
+          <w:szCs w:val="24"/>
         </w:rPr>
         <w:t>ihr</w:t>
       </w:r>
@@ -729,8 +766,8 @@
         <w:rPr>
           <w:rFonts w:ascii="Times New Roman" w:hAnsi="Times New Roman" w:cs="Times New Roman"/>
           <w:color w:val="000000" w:themeColor="text1"/>
-          <w:sz w:val="28"/>
-          <w:szCs w:val="28"/>
+          <w:sz w:val="24"/>
+          <w:szCs w:val="24"/>
         </w:rPr>
         <w:t xml:space="preserve"> ein vereinfachtes System, </w:t>
       </w:r>
@@ -738,8 +775,8 @@
         <w:rPr>
           <w:rFonts w:ascii="Times New Roman" w:hAnsi="Times New Roman" w:cs="Times New Roman"/>
           <w:color w:val="000000" w:themeColor="text1"/>
-          <w:sz w:val="28"/>
-          <w:szCs w:val="28"/>
+          <w:sz w:val="24"/>
+          <w:szCs w:val="24"/>
         </w:rPr>
         <w:t>welches</w:t>
       </w:r>
@@ -747,8 +784,8 @@
         <w:rPr>
           <w:rFonts w:ascii="Times New Roman" w:hAnsi="Times New Roman" w:cs="Times New Roman"/>
           <w:color w:val="000000" w:themeColor="text1"/>
-          <w:sz w:val="28"/>
-          <w:szCs w:val="28"/>
+          <w:sz w:val="24"/>
+          <w:szCs w:val="24"/>
         </w:rPr>
         <w:t xml:space="preserve"> speziell auf die Gitarre angepasst ist. Es nennt sich Guitartaps oder kurz einfach nur Taps. Um einen Song </w:t>
       </w:r>
@@ -756,8 +793,8 @@
         <w:rPr>
           <w:rFonts w:ascii="Times New Roman" w:hAnsi="Times New Roman" w:cs="Times New Roman"/>
           <w:color w:val="000000" w:themeColor="text1"/>
-          <w:sz w:val="28"/>
-          <w:szCs w:val="28"/>
+          <w:sz w:val="24"/>
+          <w:szCs w:val="24"/>
         </w:rPr>
         <w:t xml:space="preserve">in Taps zu deklarieren, muss man, wie beim normalen Notensystem auch, jede Note </w:t>
       </w:r>
@@ -767,8 +804,8 @@
           <w:b/>
           <w:bCs/>
           <w:color w:val="000000" w:themeColor="text1"/>
-          <w:sz w:val="28"/>
-          <w:szCs w:val="28"/>
+          <w:sz w:val="24"/>
+          <w:szCs w:val="24"/>
         </w:rPr>
         <w:t>einzeln</w:t>
       </w:r>
@@ -776,10 +813,19 @@
         <w:rPr>
           <w:rFonts w:ascii="Times New Roman" w:hAnsi="Times New Roman" w:cs="Times New Roman"/>
           <w:color w:val="000000" w:themeColor="text1"/>
-          <w:sz w:val="28"/>
-          <w:szCs w:val="28"/>
-        </w:rPr>
-        <w:t xml:space="preserve"> eintragen.</w:t>
+          <w:sz w:val="24"/>
+          <w:szCs w:val="24"/>
+        </w:rPr>
+        <w:t xml:space="preserve"> eintragen</w:t>
+      </w:r>
+      <w:r>
+        <w:rPr>
+          <w:rFonts w:ascii="Times New Roman" w:hAnsi="Times New Roman" w:cs="Times New Roman"/>
+          <w:color w:val="000000" w:themeColor="text1"/>
+          <w:sz w:val="24"/>
+          <w:szCs w:val="24"/>
+        </w:rPr>
+        <w:t>.</w:t>
       </w:r>
     </w:p>
     <w:p>
@@ -788,8 +834,8 @@
         <w:rPr>
           <w:rFonts w:ascii="Times New Roman" w:hAnsi="Times New Roman" w:cs="Times New Roman"/>
           <w:color w:val="000000" w:themeColor="text1"/>
-          <w:sz w:val="28"/>
-          <w:szCs w:val="28"/>
+          <w:sz w:val="24"/>
+          <w:szCs w:val="24"/>
         </w:rPr>
       </w:pPr>
     </w:p>
@@ -799,16 +845,38 @@
         <w:rPr>
           <w:rFonts w:ascii="Times New Roman" w:hAnsi="Times New Roman" w:cs="Times New Roman"/>
           <w:color w:val="000000" w:themeColor="text1"/>
-          <w:sz w:val="28"/>
-          <w:szCs w:val="28"/>
-        </w:rPr>
-      </w:pPr>
-      <w:r>
-        <w:rPr>
-          <w:rFonts w:ascii="Times New Roman" w:hAnsi="Times New Roman" w:cs="Times New Roman"/>
-          <w:color w:val="000000" w:themeColor="text1"/>
-          <w:sz w:val="28"/>
-          <w:szCs w:val="28"/>
+          <w:sz w:val="24"/>
+          <w:szCs w:val="24"/>
+          <w:u w:val="single"/>
+        </w:rPr>
+      </w:pPr>
+      <w:r>
+        <w:rPr>
+          <w:rFonts w:ascii="Times New Roman" w:hAnsi="Times New Roman" w:cs="Times New Roman"/>
+          <w:color w:val="000000" w:themeColor="text1"/>
+          <w:sz w:val="24"/>
+          <w:szCs w:val="24"/>
+          <w:u w:val="single"/>
+        </w:rPr>
+        <w:t>Generelle Idee der Umsetzung</w:t>
+      </w:r>
+    </w:p>
+    <w:p>
+      <w:pPr>
+        <w:ind w:left="360"/>
+        <w:rPr>
+          <w:rFonts w:ascii="Times New Roman" w:hAnsi="Times New Roman" w:cs="Times New Roman"/>
+          <w:color w:val="000000" w:themeColor="text1"/>
+          <w:sz w:val="24"/>
+          <w:szCs w:val="24"/>
+        </w:rPr>
+      </w:pPr>
+      <w:r>
+        <w:rPr>
+          <w:rFonts w:ascii="Times New Roman" w:hAnsi="Times New Roman" w:cs="Times New Roman"/>
+          <w:color w:val="000000" w:themeColor="text1"/>
+          <w:sz w:val="24"/>
+          <w:szCs w:val="24"/>
         </w:rPr>
         <w:t xml:space="preserve">Dieses Projekt beschäftigt sich mit der </w:t>
       </w:r>
@@ -818,8 +886,8 @@
           <w:b/>
           <w:bCs/>
           <w:color w:val="000000" w:themeColor="text1"/>
-          <w:sz w:val="28"/>
-          <w:szCs w:val="28"/>
+          <w:sz w:val="24"/>
+          <w:szCs w:val="24"/>
         </w:rPr>
         <w:t>automatischen</w:t>
       </w:r>
@@ -827,8 +895,8 @@
         <w:rPr>
           <w:rFonts w:ascii="Times New Roman" w:hAnsi="Times New Roman" w:cs="Times New Roman"/>
           <w:color w:val="000000" w:themeColor="text1"/>
-          <w:sz w:val="28"/>
-          <w:szCs w:val="28"/>
+          <w:sz w:val="24"/>
+          <w:szCs w:val="24"/>
         </w:rPr>
         <w:t xml:space="preserve"> Visualisierung dieser Taps mithilfe eines selbstgeschriebenen </w:t>
       </w:r>
@@ -838,8 +906,8 @@
           <w:b/>
           <w:bCs/>
           <w:color w:val="000000" w:themeColor="text1"/>
-          <w:sz w:val="28"/>
-          <w:szCs w:val="28"/>
+          <w:sz w:val="24"/>
+          <w:szCs w:val="24"/>
         </w:rPr>
         <w:t>Computerprogrammes</w:t>
       </w:r>
@@ -847,8 +915,8 @@
         <w:rPr>
           <w:rFonts w:ascii="Times New Roman" w:hAnsi="Times New Roman" w:cs="Times New Roman"/>
           <w:color w:val="000000" w:themeColor="text1"/>
-          <w:sz w:val="28"/>
-          <w:szCs w:val="28"/>
+          <w:sz w:val="24"/>
+          <w:szCs w:val="24"/>
         </w:rPr>
         <w:t>.</w:t>
       </w:r>
@@ -856,11 +924,47 @@
         <w:rPr>
           <w:rFonts w:ascii="Times New Roman" w:hAnsi="Times New Roman" w:cs="Times New Roman"/>
           <w:color w:val="000000" w:themeColor="text1"/>
-          <w:sz w:val="28"/>
-          <w:szCs w:val="28"/>
+          <w:sz w:val="24"/>
+          <w:szCs w:val="24"/>
         </w:rPr>
         <w:t xml:space="preserve"> Mit diesem Programm soll das Eintragen der Noten automatisiert werden.</w:t>
       </w:r>
+      <w:r>
+        <w:rPr>
+          <w:rFonts w:ascii="Times New Roman" w:hAnsi="Times New Roman" w:cs="Times New Roman"/>
+          <w:color w:val="000000" w:themeColor="text1"/>
+          <w:sz w:val="24"/>
+          <w:szCs w:val="24"/>
+        </w:rPr>
+        <w:t xml:space="preserve"> Dieses Projekt dient </w:t>
+      </w:r>
+      <w:r>
+        <w:rPr>
+          <w:rFonts w:ascii="Times New Roman" w:hAnsi="Times New Roman" w:cs="Times New Roman"/>
+          <w:color w:val="000000" w:themeColor="text1"/>
+          <w:sz w:val="24"/>
+          <w:szCs w:val="24"/>
+        </w:rPr>
+        <w:t>ebenfalls</w:t>
+      </w:r>
+      <w:r>
+        <w:rPr>
+          <w:rFonts w:ascii="Times New Roman" w:hAnsi="Times New Roman" w:cs="Times New Roman"/>
+          <w:color w:val="000000" w:themeColor="text1"/>
+          <w:sz w:val="24"/>
+          <w:szCs w:val="24"/>
+        </w:rPr>
+        <w:t xml:space="preserve"> </w:t>
+      </w:r>
+      <w:r>
+        <w:rPr>
+          <w:rFonts w:ascii="Times New Roman" w:hAnsi="Times New Roman" w:cs="Times New Roman"/>
+          <w:color w:val="000000" w:themeColor="text1"/>
+          <w:sz w:val="24"/>
+          <w:szCs w:val="24"/>
+        </w:rPr>
+        <w:t>dazu sich mit der Audioanalyse zu beschäftigen, da dieses Thema eine wichtige Komponente in der heutigen Industrie darstellt.</w:t>
+      </w:r>
     </w:p>
     <w:p>
       <w:pPr>
@@ -868,10 +972,19 @@
         <w:rPr>
           <w:rFonts w:ascii="Times New Roman" w:hAnsi="Times New Roman" w:cs="Times New Roman"/>
           <w:color w:val="000000" w:themeColor="text1"/>
-          <w:sz w:val="28"/>
-          <w:szCs w:val="28"/>
-        </w:rPr>
-      </w:pPr>
+          <w:sz w:val="24"/>
+          <w:szCs w:val="24"/>
+        </w:rPr>
+      </w:pPr>
+      <w:r>
+        <w:rPr>
+          <w:rFonts w:ascii="Times New Roman" w:hAnsi="Times New Roman" w:cs="Times New Roman"/>
+          <w:color w:val="000000" w:themeColor="text1"/>
+          <w:sz w:val="24"/>
+          <w:szCs w:val="24"/>
+        </w:rPr>
+        <w:t>Für mich ist dies das erste Projekt, welches sich mit der Audioanalyse beschäftigt und ich hatte beim Start dieses Projektes keine ausschlaggebenden Kenntnisse von diesem Fachgebiet der Informatik.</w:t>
+      </w:r>
     </w:p>
     <w:p>
       <w:pPr>
@@ -879,8 +992,8 @@
         <w:rPr>
           <w:rFonts w:ascii="Times New Roman" w:hAnsi="Times New Roman" w:cs="Times New Roman"/>
           <w:color w:val="000000" w:themeColor="text1"/>
-          <w:sz w:val="28"/>
-          <w:szCs w:val="28"/>
+          <w:sz w:val="24"/>
+          <w:szCs w:val="24"/>
         </w:rPr>
       </w:pPr>
     </w:p>
@@ -918,16 +1031,16 @@
         <w:rPr>
           <w:rFonts w:ascii="Times New Roman" w:hAnsi="Times New Roman" w:cs="Times New Roman"/>
           <w:color w:val="000000" w:themeColor="text1"/>
-          <w:sz w:val="28"/>
-          <w:szCs w:val="28"/>
-        </w:rPr>
-      </w:pPr>
-      <w:r>
-        <w:rPr>
-          <w:rFonts w:ascii="Times New Roman" w:hAnsi="Times New Roman" w:cs="Times New Roman"/>
-          <w:color w:val="000000" w:themeColor="text1"/>
-          <w:sz w:val="28"/>
-          <w:szCs w:val="28"/>
+          <w:sz w:val="24"/>
+          <w:szCs w:val="24"/>
+        </w:rPr>
+      </w:pPr>
+      <w:r>
+        <w:rPr>
+          <w:rFonts w:ascii="Times New Roman" w:hAnsi="Times New Roman" w:cs="Times New Roman"/>
+          <w:color w:val="000000" w:themeColor="text1"/>
+          <w:sz w:val="24"/>
+          <w:szCs w:val="24"/>
         </w:rPr>
         <w:t>Zur Umsetzung dieses Projektes nutze</w:t>
       </w:r>
@@ -935,8 +1048,8 @@
         <w:rPr>
           <w:rFonts w:ascii="Times New Roman" w:hAnsi="Times New Roman" w:cs="Times New Roman"/>
           <w:color w:val="000000" w:themeColor="text1"/>
-          <w:sz w:val="28"/>
-          <w:szCs w:val="28"/>
+          <w:sz w:val="24"/>
+          <w:szCs w:val="24"/>
         </w:rPr>
         <w:t xml:space="preserve"> ich </w:t>
       </w:r>
@@ -944,8 +1057,8 @@
         <w:rPr>
           <w:rFonts w:ascii="Times New Roman" w:hAnsi="Times New Roman" w:cs="Times New Roman"/>
           <w:color w:val="000000" w:themeColor="text1"/>
-          <w:sz w:val="28"/>
-          <w:szCs w:val="28"/>
+          <w:sz w:val="24"/>
+          <w:szCs w:val="24"/>
         </w:rPr>
         <w:t xml:space="preserve">die </w:t>
       </w:r>
@@ -955,8 +1068,8 @@
           <w:b/>
           <w:bCs/>
           <w:color w:val="000000" w:themeColor="text1"/>
-          <w:sz w:val="28"/>
-          <w:szCs w:val="28"/>
+          <w:sz w:val="24"/>
+          <w:szCs w:val="24"/>
         </w:rPr>
         <w:t xml:space="preserve">Spiel-Engine Unity </w:t>
       </w:r>
@@ -964,8 +1077,8 @@
         <w:rPr>
           <w:rFonts w:ascii="Times New Roman" w:hAnsi="Times New Roman" w:cs="Times New Roman"/>
           <w:color w:val="000000" w:themeColor="text1"/>
-          <w:sz w:val="28"/>
-          <w:szCs w:val="28"/>
+          <w:sz w:val="24"/>
+          <w:szCs w:val="24"/>
         </w:rPr>
         <w:t xml:space="preserve">mit der Programmiersprache </w:t>
       </w:r>
@@ -975,8 +1088,8 @@
           <w:b/>
           <w:bCs/>
           <w:color w:val="000000" w:themeColor="text1"/>
-          <w:sz w:val="28"/>
-          <w:szCs w:val="28"/>
+          <w:sz w:val="24"/>
+          <w:szCs w:val="24"/>
         </w:rPr>
         <w:t>C#</w:t>
       </w:r>
@@ -984,8 +1097,8 @@
         <w:rPr>
           <w:rFonts w:ascii="Times New Roman" w:hAnsi="Times New Roman" w:cs="Times New Roman"/>
           <w:color w:val="000000" w:themeColor="text1"/>
-          <w:sz w:val="28"/>
-          <w:szCs w:val="28"/>
+          <w:sz w:val="24"/>
+          <w:szCs w:val="24"/>
         </w:rPr>
         <w:t xml:space="preserve">. Ich nutze </w:t>
       </w:r>
@@ -993,8 +1106,8 @@
         <w:rPr>
           <w:rFonts w:ascii="Times New Roman" w:hAnsi="Times New Roman" w:cs="Times New Roman"/>
           <w:color w:val="000000" w:themeColor="text1"/>
-          <w:sz w:val="28"/>
-          <w:szCs w:val="28"/>
+          <w:sz w:val="24"/>
+          <w:szCs w:val="24"/>
         </w:rPr>
         <w:t>hier eine</w:t>
       </w:r>
@@ -1002,8 +1115,8 @@
         <w:rPr>
           <w:rFonts w:ascii="Times New Roman" w:hAnsi="Times New Roman" w:cs="Times New Roman"/>
           <w:color w:val="000000" w:themeColor="text1"/>
-          <w:sz w:val="28"/>
-          <w:szCs w:val="28"/>
+          <w:sz w:val="24"/>
+          <w:szCs w:val="24"/>
         </w:rPr>
         <w:t xml:space="preserve"> Spiele-Engin, da </w:t>
       </w:r>
@@ -1011,8 +1124,8 @@
         <w:rPr>
           <w:rFonts w:ascii="Times New Roman" w:hAnsi="Times New Roman" w:cs="Times New Roman"/>
           <w:color w:val="000000" w:themeColor="text1"/>
-          <w:sz w:val="28"/>
-          <w:szCs w:val="28"/>
+          <w:sz w:val="24"/>
+          <w:szCs w:val="24"/>
         </w:rPr>
         <w:t>ich sehr vertraut mit ihr bin und ich sie für diesen Zweck als sehr praktisch ansehe.</w:t>
       </w:r>
@@ -1023,27 +1136,16 @@
         <w:rPr>
           <w:rFonts w:ascii="Times New Roman" w:hAnsi="Times New Roman" w:cs="Times New Roman"/>
           <w:color w:val="000000" w:themeColor="text1"/>
-          <w:sz w:val="28"/>
-          <w:szCs w:val="28"/>
-        </w:rPr>
-      </w:pPr>
-    </w:p>
-    <w:p>
-      <w:pPr>
-        <w:ind w:left="360"/>
-        <w:rPr>
-          <w:rFonts w:ascii="Times New Roman" w:hAnsi="Times New Roman" w:cs="Times New Roman"/>
-          <w:color w:val="000000" w:themeColor="text1"/>
-          <w:sz w:val="28"/>
-          <w:szCs w:val="28"/>
-        </w:rPr>
-      </w:pPr>
-      <w:r>
-        <w:rPr>
-          <w:rFonts w:ascii="Times New Roman" w:hAnsi="Times New Roman" w:cs="Times New Roman"/>
-          <w:color w:val="000000" w:themeColor="text1"/>
-          <w:sz w:val="28"/>
-          <w:szCs w:val="28"/>
+          <w:sz w:val="24"/>
+          <w:szCs w:val="24"/>
+        </w:rPr>
+      </w:pPr>
+      <w:r>
+        <w:rPr>
+          <w:rFonts w:ascii="Times New Roman" w:hAnsi="Times New Roman" w:cs="Times New Roman"/>
+          <w:color w:val="000000" w:themeColor="text1"/>
+          <w:sz w:val="24"/>
+          <w:szCs w:val="24"/>
         </w:rPr>
         <w:t xml:space="preserve">Der analoge Aufbau beseht aus einer </w:t>
       </w:r>
@@ -1053,8 +1155,8 @@
           <w:b/>
           <w:bCs/>
           <w:color w:val="000000" w:themeColor="text1"/>
-          <w:sz w:val="28"/>
-          <w:szCs w:val="28"/>
+          <w:sz w:val="24"/>
+          <w:szCs w:val="24"/>
         </w:rPr>
         <w:t>Gitarre</w:t>
       </w:r>
@@ -1062,8 +1164,8 @@
         <w:rPr>
           <w:rFonts w:ascii="Times New Roman" w:hAnsi="Times New Roman" w:cs="Times New Roman"/>
           <w:color w:val="000000" w:themeColor="text1"/>
-          <w:sz w:val="28"/>
-          <w:szCs w:val="28"/>
+          <w:sz w:val="24"/>
+          <w:szCs w:val="24"/>
         </w:rPr>
         <w:t xml:space="preserve"> einem sog. </w:t>
       </w:r>
@@ -1073,8 +1175,8 @@
           <w:b/>
           <w:bCs/>
           <w:color w:val="000000" w:themeColor="text1"/>
-          <w:sz w:val="28"/>
-          <w:szCs w:val="28"/>
+          <w:sz w:val="24"/>
+          <w:szCs w:val="24"/>
         </w:rPr>
         <w:t>Preamplifier</w:t>
       </w:r>
@@ -1082,33 +1184,11 @@
         <w:rPr>
           <w:rFonts w:ascii="Times New Roman" w:hAnsi="Times New Roman" w:cs="Times New Roman"/>
           <w:color w:val="000000" w:themeColor="text1"/>
-          <w:sz w:val="28"/>
-          <w:szCs w:val="28"/>
+          <w:sz w:val="24"/>
+          <w:szCs w:val="24"/>
         </w:rPr>
         <w:t>. Dieser dient als Schnittstelle zwischen Gitarre und Computer.</w:t>
       </w:r>
-    </w:p>
-    <w:p>
-      <w:pPr>
-        <w:ind w:left="360"/>
-        <w:rPr>
-          <w:rFonts w:ascii="Times New Roman" w:hAnsi="Times New Roman" w:cs="Times New Roman"/>
-          <w:color w:val="000000" w:themeColor="text1"/>
-          <w:sz w:val="28"/>
-          <w:szCs w:val="28"/>
-        </w:rPr>
-      </w:pPr>
-    </w:p>
-    <w:p>
-      <w:pPr>
-        <w:ind w:left="360"/>
-        <w:rPr>
-          <w:rFonts w:ascii="Times New Roman" w:hAnsi="Times New Roman" w:cs="Times New Roman"/>
-          <w:color w:val="000000" w:themeColor="text1"/>
-          <w:sz w:val="28"/>
-          <w:szCs w:val="28"/>
-        </w:rPr>
-      </w:pPr>
     </w:p>
     <w:p>
       <w:pPr>
@@ -1150,7 +1230,7 @@
                     </pic:cNvPicPr>
                   </pic:nvPicPr>
                   <pic:blipFill>
-                    <a:blip r:embed="rId8" cstate="print">
+                    <a:blip r:embed="rId10" cstate="print">
                       <a:extLst>
                         <a:ext uri="{28A0092B-C50C-407E-A947-70E740481C1C}">
                           <a14:useLocalDpi xmlns:a14="http://schemas.microsoft.com/office/drawing/2010/main" val="0"/>
@@ -1211,7 +1291,7 @@
                     </pic:cNvPicPr>
                   </pic:nvPicPr>
                   <pic:blipFill>
-                    <a:blip r:embed="rId9" cstate="print">
+                    <a:blip r:embed="rId11" cstate="print">
                       <a:extLst>
                         <a:ext uri="{28A0092B-C50C-407E-A947-70E740481C1C}">
                           <a14:useLocalDpi xmlns:a14="http://schemas.microsoft.com/office/drawing/2010/main" val="0"/>
@@ -1294,7 +1374,7 @@
                     </pic:cNvPicPr>
                   </pic:nvPicPr>
                   <pic:blipFill>
-                    <a:blip r:embed="rId10" cstate="print">
+                    <a:blip r:embed="rId12" cstate="print">
                       <a:extLst>
                         <a:ext uri="{28A0092B-C50C-407E-A947-70E740481C1C}">
                           <a14:useLocalDpi xmlns:a14="http://schemas.microsoft.com/office/drawing/2010/main" val="0"/>
@@ -1361,7 +1441,7 @@
                 <wp:cNvGraphicFramePr/>
                 <a:graphic xmlns:a="http://schemas.openxmlformats.org/drawingml/2006/main">
                   <a:graphicData uri="http://schemas.microsoft.com/office/word/2010/wordprocessingInk">
-                    <w14:contentPart bwMode="auto" r:id="rId11">
+                    <w14:contentPart bwMode="auto" r:id="rId13">
                       <w14:nvContentPartPr>
                         <w14:cNvContentPartPr/>
                       </w14:nvContentPartPr>
@@ -1377,7 +1457,7 @@
           </mc:Choice>
           <mc:Fallback>
             <w:pict>
-              <v:shapetype w14:anchorId="7500BA36" id="_x0000_t75" coordsize="21600,21600" o:spt="75" o:preferrelative="t" path="m@4@5l@4@11@9@11@9@5xe" filled="f" stroked="f">
+              <v:shapetype w14:anchorId="33400C6C" id="_x0000_t75" coordsize="21600,21600" o:spt="75" o:preferrelative="t" path="m@4@5l@4@11@9@11@9@5xe" filled="f" stroked="f">
                 <v:stroke joinstyle="miter"/>
                 <v:formulas>
                   <v:f eqn="if lineDrawn pixelLineWidth 0"/>
@@ -1396,8 +1476,8 @@
                 <v:path o:extrusionok="f" gradientshapeok="t" o:connecttype="rect"/>
                 <o:lock v:ext="edit" aspectratio="t"/>
               </v:shapetype>
-              <v:shape id="Freihand 12" o:spid="_x0000_s1026" type="#_x0000_t75" style="position:absolute;margin-left:438.75pt;margin-top:19.2pt;width:12.45pt;height:9.5pt;z-index:251666432;visibility:visible;mso-wrap-style:square;mso-wrap-distance-left:9pt;mso-wrap-distance-top:0;mso-wrap-distance-right:9pt;mso-wrap-distance-bottom:0;mso-position-horizontal:absolute;mso-position-horizontal-relative:text;mso-position-vertical:absolute;mso-position-vertical-relative:text" o:gfxdata="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">
-                <v:imagedata r:id="rId12" o:title=""/>
+              <v:shape id="Freihand 12" o:spid="_x0000_s1026" type="#_x0000_t75" style="position:absolute;margin-left:438.75pt;margin-top:19.15pt;width:12.45pt;height:9.55pt;z-index:251666432;visibility:visible;mso-wrap-style:square;mso-wrap-distance-left:9pt;mso-wrap-distance-top:0;mso-wrap-distance-right:9pt;mso-wrap-distance-bottom:0;mso-position-horizontal:absolute;mso-position-horizontal-relative:text;mso-position-vertical:absolute;mso-position-vertical-relative:text" o:gfxdata="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">
+                <v:imagedata r:id="rId14" o:title=""/>
               </v:shape>
             </w:pict>
           </mc:Fallback>
@@ -1429,7 +1509,7 @@
                 <wp:cNvGraphicFramePr/>
                 <a:graphic xmlns:a="http://schemas.openxmlformats.org/drawingml/2006/main">
                   <a:graphicData uri="http://schemas.microsoft.com/office/word/2010/wordprocessingInk">
-                    <w14:contentPart bwMode="auto" r:id="rId13">
+                    <w14:contentPart bwMode="auto" r:id="rId15">
                       <w14:nvContentPartPr>
                         <w14:cNvContentPartPr/>
                       </w14:nvContentPartPr>
@@ -1445,8 +1525,8 @@
           </mc:Choice>
           <mc:Fallback>
             <w:pict>
-              <v:shape w14:anchorId="5555C462" id="Freihand 11" o:spid="_x0000_s1026" type="#_x0000_t75" style="position:absolute;margin-left:319.5pt;margin-top:18.7pt;width:11.7pt;height:10.35pt;z-index:251665408;visibility:visible;mso-wrap-style:square;mso-wrap-distance-left:9pt;mso-wrap-distance-top:0;mso-wrap-distance-right:9pt;mso-wrap-distance-bottom:0;mso-position-horizontal:absolute;mso-position-horizontal-relative:text;mso-position-vertical:absolute;mso-position-vertical-relative:text" o:gfxdata="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">
-                <v:imagedata r:id="rId14" o:title=""/>
+              <v:shape w14:anchorId="42E95C0F" id="Freihand 11" o:spid="_x0000_s1026" type="#_x0000_t75" style="position:absolute;margin-left:319.5pt;margin-top:18.7pt;width:11.7pt;height:10.35pt;z-index:251665408;visibility:visible;mso-wrap-style:square;mso-wrap-distance-left:9pt;mso-wrap-distance-top:0;mso-wrap-distance-right:9pt;mso-wrap-distance-bottom:0;mso-position-horizontal:absolute;mso-position-horizontal-relative:text;mso-position-vertical:absolute;mso-position-vertical-relative:text" o:gfxdata="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">
+                <v:imagedata r:id="rId16" o:title=""/>
               </v:shape>
             </w:pict>
           </mc:Fallback>
@@ -1488,7 +1568,7 @@
                 <wp:cNvGraphicFramePr/>
                 <a:graphic xmlns:a="http://schemas.openxmlformats.org/drawingml/2006/main">
                   <a:graphicData uri="http://schemas.microsoft.com/office/word/2010/wordprocessingInk">
-                    <w14:contentPart bwMode="auto" r:id="rId15">
+                    <w14:contentPart bwMode="auto" r:id="rId17">
                       <w14:nvContentPartPr>
                         <w14:cNvContentPartPr/>
                       </w14:nvContentPartPr>
@@ -1504,8 +1584,8 @@
           </mc:Choice>
           <mc:Fallback>
             <w:pict>
-              <v:shape w14:anchorId="03574531" id="Freihand 10" o:spid="_x0000_s1026" type="#_x0000_t75" style="position:absolute;margin-left:178.1pt;margin-top:15.65pt;width:10pt;height:9.3pt;z-index:251664384;visibility:visible;mso-wrap-style:square;mso-wrap-distance-left:9pt;mso-wrap-distance-top:0;mso-wrap-distance-right:9pt;mso-wrap-distance-bottom:0;mso-position-horizontal:absolute;mso-position-horizontal-relative:text;mso-position-vertical:absolute;mso-position-vertical-relative:text" o:gfxdata="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">
-                <v:imagedata r:id="rId16" o:title=""/>
+              <v:shape w14:anchorId="5F02F8ED" id="Freihand 10" o:spid="_x0000_s1026" type="#_x0000_t75" style="position:absolute;margin-left:178.15pt;margin-top:15.6pt;width:9.95pt;height:9.3pt;z-index:251664384;visibility:visible;mso-wrap-style:square;mso-wrap-distance-left:9pt;mso-wrap-distance-top:0;mso-wrap-distance-right:9pt;mso-wrap-distance-bottom:0;mso-position-horizontal:absolute;mso-position-horizontal-relative:text;mso-position-vertical:absolute;mso-position-vertical-relative:text" o:gfxdata="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">
+                <v:imagedata r:id="rId18" o:title=""/>
               </v:shape>
             </w:pict>
           </mc:Fallback>
@@ -1537,7 +1617,7 @@
                 <wp:cNvGraphicFramePr/>
                 <a:graphic xmlns:a="http://schemas.openxmlformats.org/drawingml/2006/main">
                   <a:graphicData uri="http://schemas.microsoft.com/office/word/2010/wordprocessingInk">
-                    <w14:contentPart bwMode="auto" r:id="rId17">
+                    <w14:contentPart bwMode="auto" r:id="rId19">
                       <w14:nvContentPartPr>
                         <w14:cNvContentPartPr/>
                       </w14:nvContentPartPr>
@@ -1553,23 +1633,13 @@
           </mc:Choice>
           <mc:Fallback>
             <w:pict>
-              <v:shape w14:anchorId="6B281417" id="Freihand 9" o:spid="_x0000_s1026" type="#_x0000_t75" style="position:absolute;margin-left:322.55pt;margin-top:-5.25pt;width:125.35pt;height:19.3pt;z-index:251663360;visibility:visible;mso-wrap-style:square;mso-wrap-distance-left:9pt;mso-wrap-distance-top:0;mso-wrap-distance-right:9pt;mso-wrap-distance-bottom:0;mso-position-horizontal:absolute;mso-position-horizontal-relative:text;mso-position-vertical:absolute;mso-position-vertical-relative:text" o:gfxdata="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">
-                <v:imagedata r:id="rId18" o:title=""/>
+              <v:shape w14:anchorId="62B274FF" id="Freihand 9" o:spid="_x0000_s1026" type="#_x0000_t75" style="position:absolute;margin-left:322.5pt;margin-top:-5.25pt;width:125.35pt;height:19.3pt;z-index:251663360;visibility:visible;mso-wrap-style:square;mso-wrap-distance-left:9pt;mso-wrap-distance-top:0;mso-wrap-distance-right:9pt;mso-wrap-distance-bottom:0;mso-position-horizontal:absolute;mso-position-horizontal-relative:text;mso-position-vertical:absolute;mso-position-vertical-relative:text" o:gfxdata="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">
+                <v:imagedata r:id="rId20" o:title=""/>
               </v:shape>
             </w:pict>
           </mc:Fallback>
         </mc:AlternateContent>
       </w:r>
-    </w:p>
-    <w:p>
-      <w:pPr>
-        <w:rPr>
-          <w:rFonts w:ascii="Times New Roman" w:hAnsi="Times New Roman" w:cs="Times New Roman"/>
-          <w:color w:val="000000" w:themeColor="text1"/>
-          <w:sz w:val="28"/>
-          <w:szCs w:val="28"/>
-        </w:rPr>
-      </w:pPr>
       <w:r>
         <w:rPr>
           <w:rFonts w:ascii="Times New Roman" w:hAnsi="Times New Roman" w:cs="Times New Roman"/>
@@ -1596,7 +1666,7 @@
                 <wp:cNvGraphicFramePr/>
                 <a:graphic xmlns:a="http://schemas.openxmlformats.org/drawingml/2006/main">
                   <a:graphicData uri="http://schemas.microsoft.com/office/word/2010/wordprocessingInk">
-                    <w14:contentPart bwMode="auto" r:id="rId19">
+                    <w14:contentPart bwMode="auto" r:id="rId21">
                       <w14:nvContentPartPr>
                         <w14:cNvContentPartPr/>
                       </w14:nvContentPartPr>
@@ -1612,33 +1682,13 @@
           </mc:Choice>
           <mc:Fallback>
             <w:pict>
-              <v:shape w14:anchorId="3F82FE6D" id="Freihand 8" o:spid="_x0000_s1026" type="#_x0000_t75" style="position:absolute;margin-left:70.8pt;margin-top:-6.3pt;width:114pt;height:29.05pt;z-index:251662336;visibility:visible;mso-wrap-style:square;mso-wrap-distance-left:9pt;mso-wrap-distance-top:0;mso-wrap-distance-right:9pt;mso-wrap-distance-bottom:0;mso-position-horizontal:absolute;mso-position-horizontal-relative:text;mso-position-vertical:absolute;mso-position-vertical-relative:text" o:gfxdata="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">
-                <v:imagedata r:id="rId20" o:title=""/>
+              <v:shape w14:anchorId="685DD5D0" id="Freihand 8" o:spid="_x0000_s1026" type="#_x0000_t75" style="position:absolute;margin-left:70.75pt;margin-top:-6.3pt;width:114pt;height:29.05pt;z-index:251662336;visibility:visible;mso-wrap-style:square;mso-wrap-distance-left:9pt;mso-wrap-distance-top:0;mso-wrap-distance-right:9pt;mso-wrap-distance-bottom:0;mso-position-horizontal:absolute;mso-position-horizontal-relative:text;mso-position-vertical:absolute;mso-position-vertical-relative:text" o:gfxdata="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">
+                <v:imagedata r:id="rId22" o:title=""/>
               </v:shape>
             </w:pict>
           </mc:Fallback>
         </mc:AlternateContent>
       </w:r>
-    </w:p>
-    <w:p>
-      <w:pPr>
-        <w:rPr>
-          <w:rFonts w:ascii="Times New Roman" w:hAnsi="Times New Roman" w:cs="Times New Roman"/>
-          <w:color w:val="000000" w:themeColor="text1"/>
-          <w:sz w:val="28"/>
-          <w:szCs w:val="28"/>
-        </w:rPr>
-      </w:pPr>
-    </w:p>
-    <w:p>
-      <w:pPr>
-        <w:rPr>
-          <w:rFonts w:ascii="Times New Roman" w:hAnsi="Times New Roman" w:cs="Times New Roman"/>
-          <w:color w:val="000000" w:themeColor="text1"/>
-          <w:sz w:val="28"/>
-          <w:szCs w:val="28"/>
-        </w:rPr>
-      </w:pPr>
     </w:p>
     <w:p>
       <w:pPr>
@@ -1674,28 +1724,57 @@
         <w:rPr>
           <w:rFonts w:ascii="Times New Roman" w:hAnsi="Times New Roman" w:cs="Times New Roman"/>
           <w:color w:val="000000" w:themeColor="text1"/>
-          <w:sz w:val="28"/>
-          <w:szCs w:val="28"/>
-        </w:rPr>
-      </w:pPr>
-      <w:r>
-        <w:rPr>
-          <w:rFonts w:ascii="Times New Roman" w:hAnsi="Times New Roman" w:cs="Times New Roman"/>
-          <w:color w:val="000000" w:themeColor="text1"/>
-          <w:sz w:val="28"/>
-          <w:szCs w:val="28"/>
-        </w:rPr>
-        <w:t>Das Projekt wird nach der Entwicklung offen auf GitHub zur Verfügung stehen. Dadurch ist eine volle Transparenz bei der Entwicklung und ein freier Zugriff für jeden gegeben</w:t>
-      </w:r>
-      <w:r>
-        <w:rPr>
-          <w:rFonts w:ascii="Times New Roman" w:hAnsi="Times New Roman" w:cs="Times New Roman"/>
-          <w:color w:val="000000" w:themeColor="text1"/>
-          <w:sz w:val="28"/>
-          <w:szCs w:val="28"/>
+          <w:sz w:val="24"/>
+          <w:szCs w:val="24"/>
+        </w:rPr>
+      </w:pPr>
+      <w:r>
+        <w:rPr>
+          <w:rFonts w:ascii="Times New Roman" w:hAnsi="Times New Roman" w:cs="Times New Roman"/>
+          <w:color w:val="000000" w:themeColor="text1"/>
+          <w:sz w:val="24"/>
+          <w:szCs w:val="24"/>
+        </w:rPr>
+        <w:t>Das Projekt wird nach der Entwicklung offen auf GitHub</w:t>
+      </w:r>
+      <w:r>
+        <w:rPr>
+          <w:rFonts w:ascii="Times New Roman" w:hAnsi="Times New Roman" w:cs="Times New Roman"/>
+          <w:color w:val="000000" w:themeColor="text1"/>
+          <w:sz w:val="24"/>
+          <w:szCs w:val="24"/>
+          <w:vertAlign w:val="superscript"/>
+        </w:rPr>
+        <w:t>1</w:t>
+      </w:r>
+      <w:r>
+        <w:rPr>
+          <w:rFonts w:ascii="Times New Roman" w:hAnsi="Times New Roman" w:cs="Times New Roman"/>
+          <w:color w:val="000000" w:themeColor="text1"/>
+          <w:sz w:val="24"/>
+          <w:szCs w:val="24"/>
+        </w:rPr>
+        <w:t xml:space="preserve"> zur Verfügung stehen. Dadurch ist eine volle Transparenz bei der Entwicklung und ein freier Zugriff für jeden gegeben</w:t>
+      </w:r>
+      <w:r>
+        <w:rPr>
+          <w:rFonts w:ascii="Times New Roman" w:hAnsi="Times New Roman" w:cs="Times New Roman"/>
+          <w:color w:val="000000" w:themeColor="text1"/>
+          <w:sz w:val="24"/>
+          <w:szCs w:val="24"/>
         </w:rPr>
         <w:t>.</w:t>
       </w:r>
+    </w:p>
+    <w:p>
+      <w:pPr>
+        <w:rPr>
+          <w:rFonts w:ascii="Times New Roman" w:hAnsi="Times New Roman" w:cs="Times New Roman"/>
+          <w:color w:val="000000" w:themeColor="text1"/>
+          <w:sz w:val="24"/>
+          <w:szCs w:val="24"/>
+        </w:rPr>
+      </w:pPr>
     </w:p>
     <w:p>
       <w:pPr>
@@ -1725,7 +1804,492 @@
     </w:p>
     <w:p>
       <w:pPr>
+        <w:rPr>
+          <w:rFonts w:ascii="Times New Roman" w:hAnsi="Times New Roman" w:cs="Times New Roman"/>
+          <w:color w:val="000000" w:themeColor="text1"/>
+          <w:sz w:val="24"/>
+          <w:szCs w:val="24"/>
+        </w:rPr>
+      </w:pPr>
+      <w:r>
+        <w:rPr>
+          <w:rFonts w:ascii="Times New Roman" w:hAnsi="Times New Roman" w:cs="Times New Roman"/>
+          <w:color w:val="000000" w:themeColor="text1"/>
+          <w:sz w:val="24"/>
+          <w:szCs w:val="24"/>
+        </w:rPr>
+        <w:t xml:space="preserve">Die Grundidee besteht daraus mithilfe der sogenannten </w:t>
+      </w:r>
+      <w:r>
+        <w:rPr>
+          <w:rFonts w:ascii="Times New Roman" w:hAnsi="Times New Roman" w:cs="Times New Roman"/>
+          <w:b/>
+          <w:bCs/>
+          <w:color w:val="000000" w:themeColor="text1"/>
+          <w:sz w:val="24"/>
+          <w:szCs w:val="24"/>
+        </w:rPr>
+        <w:t>Fast Fourier Transform</w:t>
+      </w:r>
+      <w:r>
+        <w:rPr>
+          <w:rFonts w:ascii="Times New Roman" w:hAnsi="Times New Roman" w:cs="Times New Roman"/>
+          <w:color w:val="000000" w:themeColor="text1"/>
+          <w:sz w:val="24"/>
+          <w:szCs w:val="24"/>
+        </w:rPr>
+        <w:t xml:space="preserve"> (FFT) das Ausgangssignal</w:t>
+      </w:r>
+      <w:r>
+        <w:rPr>
+          <w:rFonts w:ascii="Times New Roman" w:hAnsi="Times New Roman" w:cs="Times New Roman"/>
+          <w:color w:val="000000" w:themeColor="text1"/>
+          <w:sz w:val="24"/>
+          <w:szCs w:val="24"/>
+        </w:rPr>
+        <w:t>, in diesem Fall eine gespielte Note,</w:t>
+      </w:r>
+      <w:r>
+        <w:rPr>
+          <w:rFonts w:ascii="Times New Roman" w:hAnsi="Times New Roman" w:cs="Times New Roman"/>
+          <w:color w:val="000000" w:themeColor="text1"/>
+          <w:sz w:val="24"/>
+          <w:szCs w:val="24"/>
+        </w:rPr>
+        <w:t xml:space="preserve"> zu analysieren</w:t>
+      </w:r>
+      <w:r>
+        <w:rPr>
+          <w:rFonts w:ascii="Times New Roman" w:hAnsi="Times New Roman" w:cs="Times New Roman"/>
+          <w:color w:val="000000" w:themeColor="text1"/>
+          <w:sz w:val="24"/>
+          <w:szCs w:val="24"/>
+        </w:rPr>
+        <w:t>,</w:t>
+      </w:r>
+      <w:r>
+        <w:rPr>
+          <w:rFonts w:ascii="Times New Roman" w:hAnsi="Times New Roman" w:cs="Times New Roman"/>
+          <w:color w:val="000000" w:themeColor="text1"/>
+          <w:sz w:val="24"/>
+          <w:szCs w:val="24"/>
+        </w:rPr>
+        <w:t xml:space="preserve"> und somit die </w:t>
+      </w:r>
+      <w:r>
+        <w:rPr>
+          <w:rFonts w:ascii="Times New Roman" w:hAnsi="Times New Roman" w:cs="Times New Roman"/>
+          <w:b/>
+          <w:bCs/>
+          <w:color w:val="000000" w:themeColor="text1"/>
+          <w:sz w:val="24"/>
+          <w:szCs w:val="24"/>
+        </w:rPr>
+        <w:t>stärkste Frequenz</w:t>
+      </w:r>
+      <w:r>
+        <w:rPr>
+          <w:rFonts w:ascii="Times New Roman" w:hAnsi="Times New Roman" w:cs="Times New Roman"/>
+          <w:color w:val="000000" w:themeColor="text1"/>
+          <w:sz w:val="24"/>
+          <w:szCs w:val="24"/>
+        </w:rPr>
+        <w:t xml:space="preserve"> in einem bestimmten Zeitintervall auszumachen. Dieser Frequenz, welche </w:t>
+      </w:r>
+      <w:r>
+        <w:rPr>
+          <w:rFonts w:ascii="Times New Roman" w:hAnsi="Times New Roman" w:cs="Times New Roman"/>
+          <w:color w:val="000000" w:themeColor="text1"/>
+          <w:sz w:val="24"/>
+          <w:szCs w:val="24"/>
+        </w:rPr>
+        <w:t>der</w:t>
+      </w:r>
+      <w:r>
+        <w:rPr>
+          <w:rFonts w:ascii="Times New Roman" w:hAnsi="Times New Roman" w:cs="Times New Roman"/>
+          <w:color w:val="000000" w:themeColor="text1"/>
+          <w:sz w:val="24"/>
+          <w:szCs w:val="24"/>
+        </w:rPr>
+        <w:t xml:space="preserve"> Frequenz der gespielten Note </w:t>
+      </w:r>
+      <w:r>
+        <w:rPr>
+          <w:rFonts w:ascii="Times New Roman" w:hAnsi="Times New Roman" w:cs="Times New Roman"/>
+          <w:color w:val="000000" w:themeColor="text1"/>
+          <w:sz w:val="24"/>
+          <w:szCs w:val="24"/>
+        </w:rPr>
+        <w:t>entspricht</w:t>
+      </w:r>
+      <w:r>
+        <w:rPr>
+          <w:rFonts w:ascii="Times New Roman" w:hAnsi="Times New Roman" w:cs="Times New Roman"/>
+          <w:color w:val="000000" w:themeColor="text1"/>
+          <w:sz w:val="24"/>
+          <w:szCs w:val="24"/>
+        </w:rPr>
+        <w:t xml:space="preserve">, wird dann einer </w:t>
+      </w:r>
+      <w:r>
+        <w:rPr>
+          <w:rFonts w:ascii="Times New Roman" w:hAnsi="Times New Roman" w:cs="Times New Roman"/>
+          <w:b/>
+          <w:bCs/>
+          <w:color w:val="000000" w:themeColor="text1"/>
+          <w:sz w:val="24"/>
+          <w:szCs w:val="24"/>
+        </w:rPr>
+        <w:t>Position im virtuellen Notensystem</w:t>
+      </w:r>
+      <w:r>
+        <w:rPr>
+          <w:rFonts w:ascii="Times New Roman" w:hAnsi="Times New Roman" w:cs="Times New Roman"/>
+          <w:color w:val="000000" w:themeColor="text1"/>
+          <w:sz w:val="24"/>
+          <w:szCs w:val="24"/>
+        </w:rPr>
+        <w:t xml:space="preserve"> zugeordnet und für den Nutzer virtuell dargestellt.</w:t>
+      </w:r>
+      <w:r>
+        <w:rPr>
+          <w:rFonts w:ascii="Times New Roman" w:hAnsi="Times New Roman" w:cs="Times New Roman"/>
+          <w:color w:val="000000" w:themeColor="text1"/>
+          <w:sz w:val="24"/>
+          <w:szCs w:val="24"/>
+        </w:rPr>
+        <w:t xml:space="preserve"> Es besteht ebenfalls die Möglichkeit die gespielten Noten in einer Datei zu </w:t>
+      </w:r>
+      <w:r>
+        <w:rPr>
+          <w:rFonts w:ascii="Times New Roman" w:hAnsi="Times New Roman" w:cs="Times New Roman"/>
+          <w:b/>
+          <w:bCs/>
+          <w:color w:val="000000" w:themeColor="text1"/>
+          <w:sz w:val="24"/>
+          <w:szCs w:val="24"/>
+        </w:rPr>
+        <w:t>speichern</w:t>
+      </w:r>
+      <w:r>
+        <w:rPr>
+          <w:rFonts w:ascii="Times New Roman" w:hAnsi="Times New Roman" w:cs="Times New Roman"/>
+          <w:color w:val="000000" w:themeColor="text1"/>
+          <w:sz w:val="24"/>
+          <w:szCs w:val="24"/>
+        </w:rPr>
+        <w:t xml:space="preserve"> und diese dann auch wieder zu </w:t>
+      </w:r>
+      <w:r>
+        <w:rPr>
+          <w:rFonts w:ascii="Times New Roman" w:hAnsi="Times New Roman" w:cs="Times New Roman"/>
+          <w:b/>
+          <w:bCs/>
+          <w:color w:val="000000" w:themeColor="text1"/>
+          <w:sz w:val="24"/>
+          <w:szCs w:val="24"/>
+        </w:rPr>
+        <w:t>laden</w:t>
+      </w:r>
+      <w:r>
+        <w:rPr>
+          <w:rFonts w:ascii="Times New Roman" w:hAnsi="Times New Roman" w:cs="Times New Roman"/>
+          <w:color w:val="000000" w:themeColor="text1"/>
+          <w:sz w:val="24"/>
+          <w:szCs w:val="24"/>
+        </w:rPr>
+        <w:t>.</w:t>
+      </w:r>
+    </w:p>
+    <w:p>
+      <w:pPr>
+        <w:rPr>
+          <w:rFonts w:ascii="Times New Roman" w:hAnsi="Times New Roman" w:cs="Times New Roman"/>
+          <w:color w:val="000000" w:themeColor="text1"/>
+          <w:sz w:val="24"/>
+          <w:szCs w:val="24"/>
+        </w:rPr>
+      </w:pPr>
+    </w:p>
+    <w:p>
+      <w:pPr>
         <w:pStyle w:val="Listenabsatz"/>
+        <w:numPr>
+          <w:ilvl w:val="0"/>
+          <w:numId w:val="1"/>
+        </w:numPr>
+        <w:rPr>
+          <w:rFonts w:ascii="Times New Roman" w:hAnsi="Times New Roman" w:cs="Times New Roman"/>
+          <w:b/>
+          <w:bCs/>
+          <w:color w:val="000000" w:themeColor="text1"/>
+          <w:sz w:val="36"/>
+          <w:szCs w:val="36"/>
+        </w:rPr>
+      </w:pPr>
+      <w:r>
+        <w:rPr>
+          <w:rFonts w:ascii="Times New Roman" w:hAnsi="Times New Roman" w:cs="Times New Roman"/>
+          <w:b/>
+          <w:bCs/>
+          <w:color w:val="000000" w:themeColor="text1"/>
+          <w:sz w:val="36"/>
+          <w:szCs w:val="36"/>
+        </w:rPr>
+        <w:t>Die Fast Fourier Transform</w:t>
+      </w:r>
+    </w:p>
+    <w:p>
+      <w:pPr>
+        <w:rPr>
+          <w:rFonts w:ascii="Times New Roman" w:hAnsi="Times New Roman" w:cs="Times New Roman"/>
+          <w:color w:val="000000" w:themeColor="text1"/>
+          <w:sz w:val="24"/>
+          <w:szCs w:val="24"/>
+        </w:rPr>
+      </w:pPr>
+      <w:r>
+        <w:rPr>
+          <w:rFonts w:ascii="Times New Roman" w:hAnsi="Times New Roman" w:cs="Times New Roman"/>
+          <w:color w:val="000000" w:themeColor="text1"/>
+          <w:sz w:val="24"/>
+          <w:szCs w:val="24"/>
+        </w:rPr>
+        <w:t xml:space="preserve">Die </w:t>
+      </w:r>
+      <w:r>
+        <w:rPr>
+          <w:rFonts w:ascii="Times New Roman" w:hAnsi="Times New Roman" w:cs="Times New Roman"/>
+          <w:b/>
+          <w:bCs/>
+          <w:color w:val="000000" w:themeColor="text1"/>
+          <w:sz w:val="24"/>
+          <w:szCs w:val="24"/>
+        </w:rPr>
+        <w:t>Fast Fourier Transform</w:t>
+      </w:r>
+      <w:r>
+        <w:rPr>
+          <w:rFonts w:ascii="Times New Roman" w:hAnsi="Times New Roman" w:cs="Times New Roman"/>
+          <w:color w:val="000000" w:themeColor="text1"/>
+          <w:sz w:val="24"/>
+          <w:szCs w:val="24"/>
+        </w:rPr>
+        <w:t xml:space="preserve">, kurz FFT, ist eine effizient mathematische Operation zur Berechnung der </w:t>
+      </w:r>
+      <w:r>
+        <w:rPr>
+          <w:rFonts w:ascii="Times New Roman" w:hAnsi="Times New Roman" w:cs="Times New Roman"/>
+          <w:b/>
+          <w:bCs/>
+          <w:color w:val="000000" w:themeColor="text1"/>
+          <w:sz w:val="24"/>
+          <w:szCs w:val="24"/>
+        </w:rPr>
+        <w:t>Diskreten Fourier-Transformation</w:t>
+      </w:r>
+      <w:r>
+        <w:rPr>
+          <w:rFonts w:ascii="Times New Roman" w:hAnsi="Times New Roman" w:cs="Times New Roman"/>
+          <w:color w:val="000000" w:themeColor="text1"/>
+          <w:sz w:val="24"/>
+          <w:szCs w:val="24"/>
+        </w:rPr>
+        <w:t xml:space="preserve">. Die FFT ist wesentlich schneller als die herkömmliche Methode, da es mit dem </w:t>
+      </w:r>
+      <w:r>
+        <w:rPr>
+          <w:rFonts w:ascii="Times New Roman" w:hAnsi="Times New Roman" w:cs="Times New Roman"/>
+          <w:b/>
+          <w:bCs/>
+          <w:color w:val="000000" w:themeColor="text1"/>
+          <w:sz w:val="24"/>
+          <w:szCs w:val="24"/>
+        </w:rPr>
+        <w:t>Teile-und-Hersche</w:t>
+      </w:r>
+      <w:r>
+        <w:rPr>
+          <w:rFonts w:ascii="Times New Roman" w:hAnsi="Times New Roman" w:cs="Times New Roman"/>
+          <w:color w:val="000000" w:themeColor="text1"/>
+          <w:sz w:val="24"/>
+          <w:szCs w:val="24"/>
+        </w:rPr>
+        <w:t xml:space="preserve"> Verfahren arbeitet. </w:t>
+      </w:r>
+      <w:r>
+        <w:rPr>
+          <w:rFonts w:ascii="Times New Roman" w:hAnsi="Times New Roman" w:cs="Times New Roman"/>
+          <w:color w:val="000000" w:themeColor="text1"/>
+          <w:sz w:val="24"/>
+          <w:szCs w:val="24"/>
+        </w:rPr>
+        <w:t xml:space="preserve">Dieses Verfahren teilt im Grunde ein Problem so lange rekursiv in kleine Teile, bis es im Teilproblem lösbar („beherrschbar“) ist. Anschließend wird die Teillösung genutzt, um die Lösung des Gesamtproblems zu rekonstruieren. Im großen Ganzen wandelt die FFT das Ausgangssignal vom </w:t>
+      </w:r>
+      <w:r>
+        <w:rPr>
+          <w:rFonts w:ascii="Times New Roman" w:hAnsi="Times New Roman" w:cs="Times New Roman"/>
+          <w:b/>
+          <w:bCs/>
+          <w:color w:val="000000" w:themeColor="text1"/>
+          <w:sz w:val="24"/>
+          <w:szCs w:val="24"/>
+        </w:rPr>
+        <w:t>Zeitbereich</w:t>
+      </w:r>
+      <w:r>
+        <w:rPr>
+          <w:rFonts w:ascii="Times New Roman" w:hAnsi="Times New Roman" w:cs="Times New Roman"/>
+          <w:color w:val="000000" w:themeColor="text1"/>
+          <w:sz w:val="24"/>
+          <w:szCs w:val="24"/>
+        </w:rPr>
+        <w:t xml:space="preserve"> in den </w:t>
+      </w:r>
+      <w:r>
+        <w:rPr>
+          <w:rFonts w:ascii="Times New Roman" w:hAnsi="Times New Roman" w:cs="Times New Roman"/>
+          <w:b/>
+          <w:bCs/>
+          <w:color w:val="000000" w:themeColor="text1"/>
+          <w:sz w:val="24"/>
+          <w:szCs w:val="24"/>
+        </w:rPr>
+        <w:t>Frequenzbereich</w:t>
+      </w:r>
+      <w:r>
+        <w:rPr>
+          <w:rFonts w:ascii="Times New Roman" w:hAnsi="Times New Roman" w:cs="Times New Roman"/>
+          <w:color w:val="000000" w:themeColor="text1"/>
+          <w:sz w:val="24"/>
+          <w:szCs w:val="24"/>
+        </w:rPr>
+        <w:t xml:space="preserve"> um. Wenn man das Signal in einem Graphen zeichnen würde, wäre vor der FFT die X-Achse die </w:t>
+      </w:r>
+      <w:r>
+        <w:rPr>
+          <w:rFonts w:ascii="Times New Roman" w:hAnsi="Times New Roman" w:cs="Times New Roman"/>
+          <w:b/>
+          <w:bCs/>
+          <w:color w:val="000000" w:themeColor="text1"/>
+          <w:sz w:val="24"/>
+          <w:szCs w:val="24"/>
+        </w:rPr>
+        <w:t xml:space="preserve">Zeit </w:t>
+      </w:r>
+      <w:r>
+        <w:rPr>
+          <w:rFonts w:ascii="Times New Roman" w:hAnsi="Times New Roman" w:cs="Times New Roman"/>
+          <w:color w:val="000000" w:themeColor="text1"/>
+          <w:sz w:val="24"/>
+          <w:szCs w:val="24"/>
+        </w:rPr>
+        <w:t xml:space="preserve">und die Y-Achse die Amplitude, also die Lautstärke, des Signals. Nach der FFT wäre die X-Achse die </w:t>
+      </w:r>
+      <w:r>
+        <w:rPr>
+          <w:rFonts w:ascii="Times New Roman" w:hAnsi="Times New Roman" w:cs="Times New Roman"/>
+          <w:b/>
+          <w:bCs/>
+          <w:color w:val="000000" w:themeColor="text1"/>
+          <w:sz w:val="24"/>
+          <w:szCs w:val="24"/>
+        </w:rPr>
+        <w:t>Frequenz</w:t>
+      </w:r>
+      <w:r>
+        <w:rPr>
+          <w:rFonts w:ascii="Times New Roman" w:hAnsi="Times New Roman" w:cs="Times New Roman"/>
+          <w:color w:val="000000" w:themeColor="text1"/>
+          <w:sz w:val="24"/>
+          <w:szCs w:val="24"/>
+        </w:rPr>
+        <w:t xml:space="preserve"> und die Y-Achse die Amplitude.</w:t>
+      </w:r>
+    </w:p>
+    <w:p>
+      <w:pPr>
+        <w:rPr>
+          <w:rFonts w:ascii="Times New Roman" w:hAnsi="Times New Roman" w:cs="Times New Roman"/>
+          <w:color w:val="000000" w:themeColor="text1"/>
+          <w:sz w:val="24"/>
+          <w:szCs w:val="24"/>
+        </w:rPr>
+      </w:pPr>
+    </w:p>
+    <w:p>
+      <w:pPr>
+        <w:rPr>
+          <w:rFonts w:ascii="Times New Roman" w:hAnsi="Times New Roman" w:cs="Times New Roman"/>
+          <w:color w:val="000000" w:themeColor="text1"/>
+          <w:sz w:val="24"/>
+          <w:szCs w:val="24"/>
+        </w:rPr>
+      </w:pPr>
+    </w:p>
+    <w:p>
+      <w:pPr>
+        <w:rPr>
+          <w:rFonts w:ascii="Times New Roman" w:hAnsi="Times New Roman" w:cs="Times New Roman"/>
+          <w:color w:val="000000" w:themeColor="text1"/>
+          <w:sz w:val="24"/>
+          <w:szCs w:val="24"/>
+        </w:rPr>
+      </w:pPr>
+    </w:p>
+    <w:p>
+      <w:pPr>
+        <w:rPr>
+          <w:rFonts w:ascii="Times New Roman" w:hAnsi="Times New Roman" w:cs="Times New Roman"/>
+          <w:color w:val="000000" w:themeColor="text1"/>
+          <w:sz w:val="24"/>
+          <w:szCs w:val="24"/>
+        </w:rPr>
+      </w:pPr>
+    </w:p>
+    <w:p>
+      <w:pPr>
+        <w:pStyle w:val="Listenabsatz"/>
+        <w:numPr>
+          <w:ilvl w:val="0"/>
+          <w:numId w:val="1"/>
+        </w:numPr>
+        <w:rPr>
+          <w:rFonts w:ascii="Times New Roman" w:hAnsi="Times New Roman" w:cs="Times New Roman"/>
+          <w:b/>
+          <w:bCs/>
+          <w:color w:val="000000" w:themeColor="text1"/>
+          <w:sz w:val="36"/>
+          <w:szCs w:val="36"/>
+        </w:rPr>
+      </w:pPr>
+      <w:r>
+        <w:rPr>
+          <w:rFonts w:ascii="Times New Roman" w:hAnsi="Times New Roman" w:cs="Times New Roman"/>
+          <w:b/>
+          <w:bCs/>
+          <w:color w:val="000000" w:themeColor="text1"/>
+          <w:sz w:val="36"/>
+          <w:szCs w:val="36"/>
+        </w:rPr>
+        <w:lastRenderedPageBreak/>
+        <w:t>Überblick des Userinterface</w:t>
+      </w:r>
+    </w:p>
+    <w:p>
+      <w:pPr>
+        <w:pStyle w:val="Listenabsatz"/>
+        <w:rPr>
+          <w:rFonts w:ascii="Times New Roman" w:hAnsi="Times New Roman" w:cs="Times New Roman"/>
+          <w:color w:val="000000" w:themeColor="text1"/>
+          <w:sz w:val="36"/>
+          <w:szCs w:val="36"/>
+        </w:rPr>
+      </w:pPr>
+    </w:p>
+    <w:p>
+      <w:pPr>
         <w:rPr>
           <w:rFonts w:ascii="Times New Roman" w:hAnsi="Times New Roman" w:cs="Times New Roman"/>
           <w:color w:val="000000" w:themeColor="text1"/>
@@ -1736,7 +2300,6 @@
     </w:p>
     <w:p>
       <w:pPr>
-        <w:pStyle w:val="Listenabsatz"/>
         <w:rPr>
           <w:rFonts w:ascii="Times New Roman" w:hAnsi="Times New Roman" w:cs="Times New Roman"/>
           <w:color w:val="000000" w:themeColor="text1"/>
@@ -1744,7 +2307,9 @@
           <w:szCs w:val="28"/>
         </w:rPr>
       </w:pPr>
-      <w:r>
+    </w:p>
+    <w:p>
+      <w:pPr>
         <w:rPr>
           <w:rFonts w:ascii="Times New Roman" w:hAnsi="Times New Roman" w:cs="Times New Roman"/>
           <w:b/>
@@ -1753,21 +2318,11 @@
           <w:sz w:val="36"/>
           <w:szCs w:val="36"/>
         </w:rPr>
-        <w:t xml:space="preserve"> </w:t>
-      </w:r>
-      <w:r>
-        <w:rPr>
-          <w:rFonts w:ascii="Times New Roman" w:hAnsi="Times New Roman" w:cs="Times New Roman"/>
-          <w:color w:val="000000" w:themeColor="text1"/>
-          <w:sz w:val="28"/>
-          <w:szCs w:val="28"/>
-        </w:rPr>
-        <w:t xml:space="preserve"> </w:t>
-      </w:r>
+      </w:pPr>
     </w:p>
     <w:sectPr>
-      <w:pgSz w:w="11906" w:h="16838"/>
-      <w:pgMar w:top="1417" w:right="1417" w:bottom="1134" w:left="1417" w:header="720" w:footer="720" w:gutter="0"/>
+      <w:pgSz w:w="11906" w:h="16838" w:code="9"/>
+      <w:pgMar w:top="1440" w:right="1440" w:bottom="1138" w:left="1440" w:header="1440" w:footer="720" w:gutter="0"/>
       <w:cols w:space="720"/>
       <w:docGrid w:linePitch="360"/>
     </w:sectPr>
@@ -1775,9 +2330,263 @@
 </w:document>
 </file>
 
+<file path=word/endnotes.xml><?xml version="1.0" encoding="utf-8"?>
+<w:endnotes xmlns:wpc="http://schemas.microsoft.com/office/word/2010/wordprocessingCanvas" xmlns:cx="http://schemas.microsoft.com/office/drawing/2014/chartex" xmlns:cx1="http://schemas.microsoft.com/office/drawing/2015/9/8/chartex" xmlns:cx2="http://schemas.microsoft.com/office/drawing/2015/10/21/chartex" xmlns:cx3="http://schemas.microsoft.com/office/drawing/2016/5/9/chartex" xmlns:cx4="http://schemas.microsoft.com/office/drawing/2016/5/10/chartex" xmlns:cx5="http://schemas.microsoft.com/office/drawing/2016/5/11/chartex" xmlns:cx6="http://schemas.microsoft.com/office/drawing/2016/5/12/chartex" xmlns:cx7="http://schemas.microsoft.com/office/drawing/2016/5/13/chartex" xmlns:cx8="http://schemas.microsoft.com/office/drawing/2016/5/14/chartex" xmlns:mc="http://schemas.openxmlformats.org/markup-compatibility/2006" xmlns:aink="http://schemas.microsoft.com/office/drawing/2016/ink" xmlns:am3d="http://schemas.microsoft.com/office/drawing/2017/model3d" xmlns:o="urn:schemas-microsoft-com:office:office" xmlns:oel="http://schemas.microsoft.com/office/2019/extlst" xmlns:r="http://schemas.openxmlformats.org/officeDocument/2006/relationships" xmlns:m="http://schemas.openxmlformats.org/officeDocument/2006/math" xmlns:v="urn:schemas-microsoft-com:vml" xmlns:wp14="http://schemas.microsoft.com/office/word/2010/wordprocessingDrawing" xmlns:wp="http://schemas.openxmlformats.org/drawingml/2006/wordprocessingDrawing" xmlns:w10="urn:schemas-microsoft-com:office:word" xmlns:w="http://schemas.openxmlformats.org/wordprocessingml/2006/main" xmlns:w14="http://schemas.microsoft.com/office/word/2010/wordml" xmlns:w15="http://schemas.microsoft.com/office/word/2012/wordml" xmlns:w16cex="http://schemas.microsoft.com/office/word/2018/wordml/cex" xmlns:w16cid="http://schemas.microsoft.com/office/word/2016/wordml/cid" xmlns:w16="http://schemas.microsoft.com/office/word/2018/wordml" xmlns:w16sdtdh="http://schemas.microsoft.com/office/word/2020/wordml/sdtdatahash" xmlns:w16se="http://schemas.microsoft.com/office/word/2015/wordml/symex" xmlns:wpg="http://schemas.microsoft.com/office/word/2010/wordprocessingGroup" xmlns:wpi="http://schemas.microsoft.com/office/word/2010/wordprocessingInk" xmlns:wne="http://schemas.microsoft.com/office/word/2006/wordml" xmlns:wps="http://schemas.microsoft.com/office/word/2010/wordprocessingShape" mc:Ignorable="w14 w15 w16se w16cid w16 w16cex w16sdtdh wp14">
+  <w:endnote w:type="separator" w:id="-1">
+    <w:p>
+      <w:pPr>
+        <w:spacing w:after="0" w:line="240" w:lineRule="auto"/>
+      </w:pPr>
+      <w:r>
+        <w:separator/>
+      </w:r>
+    </w:p>
+  </w:endnote>
+  <w:endnote w:type="continuationSeparator" w:id="0">
+    <w:p>
+      <w:pPr>
+        <w:spacing w:after="0" w:line="240" w:lineRule="auto"/>
+      </w:pPr>
+      <w:r>
+        <w:continuationSeparator/>
+      </w:r>
+    </w:p>
+  </w:endnote>
+</w:endnotes>
+</file>
+
+<file path=word/footnotes.xml><?xml version="1.0" encoding="utf-8"?>
+<w:footnotes xmlns:wpc="http://schemas.microsoft.com/office/word/2010/wordprocessingCanvas" xmlns:cx="http://schemas.microsoft.com/office/drawing/2014/chartex" xmlns:cx1="http://schemas.microsoft.com/office/drawing/2015/9/8/chartex" xmlns:cx2="http://schemas.microsoft.com/office/drawing/2015/10/21/chartex" xmlns:cx3="http://schemas.microsoft.com/office/drawing/2016/5/9/chartex" xmlns:cx4="http://schemas.microsoft.com/office/drawing/2016/5/10/chartex" xmlns:cx5="http://schemas.microsoft.com/office/drawing/2016/5/11/chartex" xmlns:cx6="http://schemas.microsoft.com/office/drawing/2016/5/12/chartex" xmlns:cx7="http://schemas.microsoft.com/office/drawing/2016/5/13/chartex" xmlns:cx8="http://schemas.microsoft.com/office/drawing/2016/5/14/chartex" xmlns:mc="http://schemas.openxmlformats.org/markup-compatibility/2006" xmlns:aink="http://schemas.microsoft.com/office/drawing/2016/ink" xmlns:am3d="http://schemas.microsoft.com/office/drawing/2017/model3d" xmlns:o="urn:schemas-microsoft-com:office:office" xmlns:oel="http://schemas.microsoft.com/office/2019/extlst" xmlns:r="http://schemas.openxmlformats.org/officeDocument/2006/relationships" xmlns:m="http://schemas.openxmlformats.org/officeDocument/2006/math" xmlns:v="urn:schemas-microsoft-com:vml" xmlns:wp14="http://schemas.microsoft.com/office/word/2010/wordprocessingDrawing" xmlns:wp="http://schemas.openxmlformats.org/drawingml/2006/wordprocessingDrawing" xmlns:w10="urn:schemas-microsoft-com:office:word" xmlns:w="http://schemas.openxmlformats.org/wordprocessingml/2006/main" xmlns:w14="http://schemas.microsoft.com/office/word/2010/wordml" xmlns:w15="http://schemas.microsoft.com/office/word/2012/wordml" xmlns:w16cex="http://schemas.microsoft.com/office/word/2018/wordml/cex" xmlns:w16cid="http://schemas.microsoft.com/office/word/2016/wordml/cid" xmlns:w16="http://schemas.microsoft.com/office/word/2018/wordml" xmlns:w16sdtdh="http://schemas.microsoft.com/office/word/2020/wordml/sdtdatahash" xmlns:w16se="http://schemas.microsoft.com/office/word/2015/wordml/symex" xmlns:wpg="http://schemas.microsoft.com/office/word/2010/wordprocessingGroup" xmlns:wpi="http://schemas.microsoft.com/office/word/2010/wordprocessingInk" xmlns:wne="http://schemas.microsoft.com/office/word/2006/wordml" xmlns:wps="http://schemas.microsoft.com/office/word/2010/wordprocessingShape" mc:Ignorable="w14 w15 w16se w16cid w16 w16cex w16sdtdh wp14">
+  <w:footnote w:type="separator" w:id="-1">
+    <w:p>
+      <w:pPr>
+        <w:spacing w:after="0" w:line="240" w:lineRule="auto"/>
+      </w:pPr>
+      <w:r>
+        <w:separator/>
+      </w:r>
+    </w:p>
+  </w:footnote>
+  <w:footnote w:type="continuationSeparator" w:id="0">
+    <w:p>
+      <w:pPr>
+        <w:spacing w:after="0" w:line="240" w:lineRule="auto"/>
+      </w:pPr>
+      <w:r>
+        <w:continuationSeparator/>
+      </w:r>
+    </w:p>
+  </w:footnote>
+</w:footnotes>
+</file>
+
 <file path=word/numbering.xml><?xml version="1.0" encoding="utf-8"?>
 <w:numbering xmlns:wpc="http://schemas.microsoft.com/office/word/2010/wordprocessingCanvas" xmlns:cx="http://schemas.microsoft.com/office/drawing/2014/chartex" xmlns:cx1="http://schemas.microsoft.com/office/drawing/2015/9/8/chartex" xmlns:cx2="http://schemas.microsoft.com/office/drawing/2015/10/21/chartex" xmlns:cx3="http://schemas.microsoft.com/office/drawing/2016/5/9/chartex" xmlns:cx4="http://schemas.microsoft.com/office/drawing/2016/5/10/chartex" xmlns:cx5="http://schemas.microsoft.com/office/drawing/2016/5/11/chartex" xmlns:cx6="http://schemas.microsoft.com/office/drawing/2016/5/12/chartex" xmlns:cx7="http://schemas.microsoft.com/office/drawing/2016/5/13/chartex" xmlns:cx8="http://schemas.microsoft.com/office/drawing/2016/5/14/chartex" xmlns:mc="http://schemas.openxmlformats.org/markup-compatibility/2006" xmlns:aink="http://schemas.microsoft.com/office/drawing/2016/ink" xmlns:am3d="http://schemas.microsoft.com/office/drawing/2017/model3d" xmlns:o="urn:schemas-microsoft-com:office:office" xmlns:oel="http://schemas.microsoft.com/office/2019/extlst" xmlns:r="http://schemas.openxmlformats.org/officeDocument/2006/relationships" xmlns:m="http://schemas.openxmlformats.org/officeDocument/2006/math" xmlns:v="urn:schemas-microsoft-com:vml" xmlns:wp14="http://schemas.microsoft.com/office/word/2010/wordprocessingDrawing" xmlns:wp="http://schemas.openxmlformats.org/drawingml/2006/wordprocessingDrawing" xmlns:w10="urn:schemas-microsoft-com:office:word" xmlns:w="http://schemas.openxmlformats.org/wordprocessingml/2006/main" xmlns:w14="http://schemas.microsoft.com/office/word/2010/wordml" xmlns:w15="http://schemas.microsoft.com/office/word/2012/wordml" xmlns:w16cex="http://schemas.microsoft.com/office/word/2018/wordml/cex" xmlns:w16cid="http://schemas.microsoft.com/office/word/2016/wordml/cid" xmlns:w16="http://schemas.microsoft.com/office/word/2018/wordml" xmlns:w16sdtdh="http://schemas.microsoft.com/office/word/2020/wordml/sdtdatahash" xmlns:w16se="http://schemas.microsoft.com/office/word/2015/wordml/symex" xmlns:wpg="http://schemas.microsoft.com/office/word/2010/wordprocessingGroup" xmlns:wpi="http://schemas.microsoft.com/office/word/2010/wordprocessingInk" xmlns:wne="http://schemas.microsoft.com/office/word/2006/wordml" xmlns:wps="http://schemas.microsoft.com/office/word/2010/wordprocessingShape" mc:Ignorable="w14 w15 w16se w16cid w16 w16cex w16sdtdh wp14">
   <w:abstractNum w:abstractNumId="0" w15:restartNumberingAfterBreak="0">
+    <w:nsid w:val="18B635C3"/>
+    <w:multiLevelType w:val="multilevel"/>
+    <w:tmpl w:val="F4FCF296"/>
+    <w:lvl w:ilvl="0">
+      <w:start w:val="1"/>
+      <w:numFmt w:val="decimal"/>
+      <w:lvlText w:val="%1."/>
+      <w:lvlJc w:val="left"/>
+      <w:pPr>
+        <w:ind w:left="720" w:hanging="360"/>
+      </w:pPr>
+    </w:lvl>
+    <w:lvl w:ilvl="1">
+      <w:start w:val="1"/>
+      <w:numFmt w:val="decimal"/>
+      <w:isLgl/>
+      <w:lvlText w:val="%1.%2"/>
+      <w:lvlJc w:val="left"/>
+      <w:pPr>
+        <w:ind w:left="1428" w:hanging="720"/>
+      </w:pPr>
+      <w:rPr>
+        <w:rFonts w:hint="default"/>
+      </w:rPr>
+    </w:lvl>
+    <w:lvl w:ilvl="2">
+      <w:start w:val="1"/>
+      <w:numFmt w:val="decimal"/>
+      <w:isLgl/>
+      <w:lvlText w:val="%1.%2.%3"/>
+      <w:lvlJc w:val="left"/>
+      <w:pPr>
+        <w:ind w:left="1776" w:hanging="720"/>
+      </w:pPr>
+      <w:rPr>
+        <w:rFonts w:hint="default"/>
+      </w:rPr>
+    </w:lvl>
+    <w:lvl w:ilvl="3">
+      <w:start w:val="1"/>
+      <w:numFmt w:val="decimal"/>
+      <w:isLgl/>
+      <w:lvlText w:val="%1.%2.%3.%4"/>
+      <w:lvlJc w:val="left"/>
+      <w:pPr>
+        <w:ind w:left="2484" w:hanging="1080"/>
+      </w:pPr>
+      <w:rPr>
+        <w:rFonts w:hint="default"/>
+      </w:rPr>
+    </w:lvl>
+    <w:lvl w:ilvl="4">
+      <w:start w:val="1"/>
+      <w:numFmt w:val="decimal"/>
+      <w:isLgl/>
+      <w:lvlText w:val="%1.%2.%3.%4.%5"/>
+      <w:lvlJc w:val="left"/>
+      <w:pPr>
+        <w:ind w:left="3192" w:hanging="1440"/>
+      </w:pPr>
+      <w:rPr>
+        <w:rFonts w:hint="default"/>
+      </w:rPr>
+    </w:lvl>
+    <w:lvl w:ilvl="5">
+      <w:start w:val="1"/>
+      <w:numFmt w:val="decimal"/>
+      <w:isLgl/>
+      <w:lvlText w:val="%1.%2.%3.%4.%5.%6"/>
+      <w:lvlJc w:val="left"/>
+      <w:pPr>
+        <w:ind w:left="3540" w:hanging="1440"/>
+      </w:pPr>
+      <w:rPr>
+        <w:rFonts w:hint="default"/>
+      </w:rPr>
+    </w:lvl>
+    <w:lvl w:ilvl="6">
+      <w:start w:val="1"/>
+      <w:numFmt w:val="decimal"/>
+      <w:isLgl/>
+      <w:lvlText w:val="%1.%2.%3.%4.%5.%6.%7"/>
+      <w:lvlJc w:val="left"/>
+      <w:pPr>
+        <w:ind w:left="4248" w:hanging="1800"/>
+      </w:pPr>
+      <w:rPr>
+        <w:rFonts w:hint="default"/>
+      </w:rPr>
+    </w:lvl>
+    <w:lvl w:ilvl="7">
+      <w:start w:val="1"/>
+      <w:numFmt w:val="decimal"/>
+      <w:isLgl/>
+      <w:lvlText w:val="%1.%2.%3.%4.%5.%6.%7.%8"/>
+      <w:lvlJc w:val="left"/>
+      <w:pPr>
+        <w:ind w:left="4956" w:hanging="2160"/>
+      </w:pPr>
+      <w:rPr>
+        <w:rFonts w:hint="default"/>
+      </w:rPr>
+    </w:lvl>
+    <w:lvl w:ilvl="8">
+      <w:start w:val="1"/>
+      <w:numFmt w:val="decimal"/>
+      <w:isLgl/>
+      <w:lvlText w:val="%1.%2.%3.%4.%5.%6.%7.%8.%9"/>
+      <w:lvlJc w:val="left"/>
+      <w:pPr>
+        <w:ind w:left="5304" w:hanging="2160"/>
+      </w:pPr>
+      <w:rPr>
+        <w:rFonts w:hint="default"/>
+      </w:rPr>
+    </w:lvl>
+  </w:abstractNum>
+  <w:abstractNum w:abstractNumId="1" w15:restartNumberingAfterBreak="0">
+    <w:nsid w:val="1AF270EA"/>
+    <w:multiLevelType w:val="hybridMultilevel"/>
+    <w:tmpl w:val="42BA3C18"/>
+    <w:lvl w:ilvl="0" w:tplc="0407000F">
+      <w:start w:val="1"/>
+      <w:numFmt w:val="decimal"/>
+      <w:lvlText w:val="%1."/>
+      <w:lvlJc w:val="left"/>
+      <w:pPr>
+        <w:ind w:left="720" w:hanging="360"/>
+      </w:pPr>
+    </w:lvl>
+    <w:lvl w:ilvl="1" w:tplc="04070019" w:tentative="1">
+      <w:start w:val="1"/>
+      <w:numFmt w:val="lowerLetter"/>
+      <w:lvlText w:val="%2."/>
+      <w:lvlJc w:val="left"/>
+      <w:pPr>
+        <w:ind w:left="1440" w:hanging="360"/>
+      </w:pPr>
+    </w:lvl>
+    <w:lvl w:ilvl="2" w:tplc="0407001B" w:tentative="1">
+      <w:start w:val="1"/>
+      <w:numFmt w:val="lowerRoman"/>
+      <w:lvlText w:val="%3."/>
+      <w:lvlJc w:val="right"/>
+      <w:pPr>
+        <w:ind w:left="2160" w:hanging="180"/>
+      </w:pPr>
+    </w:lvl>
+    <w:lvl w:ilvl="3" w:tplc="0407000F" w:tentative="1">
+      <w:start w:val="1"/>
+      <w:numFmt w:val="decimal"/>
+      <w:lvlText w:val="%4."/>
+      <w:lvlJc w:val="left"/>
+      <w:pPr>
+        <w:ind w:left="2880" w:hanging="360"/>
+      </w:pPr>
+    </w:lvl>
+    <w:lvl w:ilvl="4" w:tplc="04070019" w:tentative="1">
+      <w:start w:val="1"/>
+      <w:numFmt w:val="lowerLetter"/>
+      <w:lvlText w:val="%5."/>
+      <w:lvlJc w:val="left"/>
+      <w:pPr>
+        <w:ind w:left="3600" w:hanging="360"/>
+      </w:pPr>
+    </w:lvl>
+    <w:lvl w:ilvl="5" w:tplc="0407001B" w:tentative="1">
+      <w:start w:val="1"/>
+      <w:numFmt w:val="lowerRoman"/>
+      <w:lvlText w:val="%6."/>
+      <w:lvlJc w:val="right"/>
+      <w:pPr>
+        <w:ind w:left="4320" w:hanging="180"/>
+      </w:pPr>
+    </w:lvl>
+    <w:lvl w:ilvl="6" w:tplc="0407000F" w:tentative="1">
+      <w:start w:val="1"/>
+      <w:numFmt w:val="decimal"/>
+      <w:lvlText w:val="%7."/>
+      <w:lvlJc w:val="left"/>
+      <w:pPr>
+        <w:ind w:left="5040" w:hanging="360"/>
+      </w:pPr>
+    </w:lvl>
+    <w:lvl w:ilvl="7" w:tplc="04070019" w:tentative="1">
+      <w:start w:val="1"/>
+      <w:numFmt w:val="lowerLetter"/>
+      <w:lvlText w:val="%8."/>
+      <w:lvlJc w:val="left"/>
+      <w:pPr>
+        <w:ind w:left="5760" w:hanging="360"/>
+      </w:pPr>
+    </w:lvl>
+    <w:lvl w:ilvl="8" w:tplc="0407001B" w:tentative="1">
+      <w:start w:val="1"/>
+      <w:numFmt w:val="lowerRoman"/>
+      <w:lvlText w:val="%9."/>
+      <w:lvlJc w:val="right"/>
+      <w:pPr>
+        <w:ind w:left="6480" w:hanging="180"/>
+      </w:pPr>
+    </w:lvl>
+  </w:abstractNum>
+  <w:abstractNum w:abstractNumId="2" w15:restartNumberingAfterBreak="0">
     <w:nsid w:val="54A1738B"/>
     <w:multiLevelType w:val="hybridMultilevel"/>
     <w:tmpl w:val="E7A2F276"/>
@@ -1863,7 +2672,93 @@
       </w:pPr>
     </w:lvl>
   </w:abstractNum>
-  <w:abstractNum w:abstractNumId="1" w15:restartNumberingAfterBreak="0">
+  <w:abstractNum w:abstractNumId="3" w15:restartNumberingAfterBreak="0">
+    <w:nsid w:val="6E0F0D09"/>
+    <w:multiLevelType w:val="hybridMultilevel"/>
+    <w:tmpl w:val="A752A89A"/>
+    <w:lvl w:ilvl="0" w:tplc="0407000F">
+      <w:start w:val="1"/>
+      <w:numFmt w:val="decimal"/>
+      <w:lvlText w:val="%1."/>
+      <w:lvlJc w:val="left"/>
+      <w:pPr>
+        <w:ind w:left="1080" w:hanging="360"/>
+      </w:pPr>
+    </w:lvl>
+    <w:lvl w:ilvl="1" w:tplc="04070019" w:tentative="1">
+      <w:start w:val="1"/>
+      <w:numFmt w:val="lowerLetter"/>
+      <w:lvlText w:val="%2."/>
+      <w:lvlJc w:val="left"/>
+      <w:pPr>
+        <w:ind w:left="1800" w:hanging="360"/>
+      </w:pPr>
+    </w:lvl>
+    <w:lvl w:ilvl="2" w:tplc="0407001B" w:tentative="1">
+      <w:start w:val="1"/>
+      <w:numFmt w:val="lowerRoman"/>
+      <w:lvlText w:val="%3."/>
+      <w:lvlJc w:val="right"/>
+      <w:pPr>
+        <w:ind w:left="2520" w:hanging="180"/>
+      </w:pPr>
+    </w:lvl>
+    <w:lvl w:ilvl="3" w:tplc="0407000F" w:tentative="1">
+      <w:start w:val="1"/>
+      <w:numFmt w:val="decimal"/>
+      <w:lvlText w:val="%4."/>
+      <w:lvlJc w:val="left"/>
+      <w:pPr>
+        <w:ind w:left="3240" w:hanging="360"/>
+      </w:pPr>
+    </w:lvl>
+    <w:lvl w:ilvl="4" w:tplc="04070019" w:tentative="1">
+      <w:start w:val="1"/>
+      <w:numFmt w:val="lowerLetter"/>
+      <w:lvlText w:val="%5."/>
+      <w:lvlJc w:val="left"/>
+      <w:pPr>
+        <w:ind w:left="3960" w:hanging="360"/>
+      </w:pPr>
+    </w:lvl>
+    <w:lvl w:ilvl="5" w:tplc="0407001B" w:tentative="1">
+      <w:start w:val="1"/>
+      <w:numFmt w:val="lowerRoman"/>
+      <w:lvlText w:val="%6."/>
+      <w:lvlJc w:val="right"/>
+      <w:pPr>
+        <w:ind w:left="4680" w:hanging="180"/>
+      </w:pPr>
+    </w:lvl>
+    <w:lvl w:ilvl="6" w:tplc="0407000F" w:tentative="1">
+      <w:start w:val="1"/>
+      <w:numFmt w:val="decimal"/>
+      <w:lvlText w:val="%7."/>
+      <w:lvlJc w:val="left"/>
+      <w:pPr>
+        <w:ind w:left="5400" w:hanging="360"/>
+      </w:pPr>
+    </w:lvl>
+    <w:lvl w:ilvl="7" w:tplc="04070019" w:tentative="1">
+      <w:start w:val="1"/>
+      <w:numFmt w:val="lowerLetter"/>
+      <w:lvlText w:val="%8."/>
+      <w:lvlJc w:val="left"/>
+      <w:pPr>
+        <w:ind w:left="6120" w:hanging="360"/>
+      </w:pPr>
+    </w:lvl>
+    <w:lvl w:ilvl="8" w:tplc="0407001B" w:tentative="1">
+      <w:start w:val="1"/>
+      <w:numFmt w:val="lowerRoman"/>
+      <w:lvlText w:val="%9."/>
+      <w:lvlJc w:val="right"/>
+      <w:pPr>
+        <w:ind w:left="6840" w:hanging="180"/>
+      </w:pPr>
+    </w:lvl>
+  </w:abstractNum>
+  <w:abstractNum w:abstractNumId="4" w15:restartNumberingAfterBreak="0">
     <w:nsid w:val="6FD467FD"/>
     <w:multiLevelType w:val="hybridMultilevel"/>
     <w:tmpl w:val="DCFEAC90"/>
@@ -1956,10 +2851,128 @@
       </w:pPr>
     </w:lvl>
   </w:abstractNum>
-  <w:abstractNum w:abstractNumId="2" w15:restartNumberingAfterBreak="0">
+  <w:abstractNum w:abstractNumId="5" w15:restartNumberingAfterBreak="0">
     <w:nsid w:val="70C162C0"/>
+    <w:multiLevelType w:val="multilevel"/>
+    <w:tmpl w:val="F4FCF296"/>
+    <w:lvl w:ilvl="0">
+      <w:start w:val="1"/>
+      <w:numFmt w:val="decimal"/>
+      <w:lvlText w:val="%1."/>
+      <w:lvlJc w:val="left"/>
+      <w:pPr>
+        <w:ind w:left="720" w:hanging="360"/>
+      </w:pPr>
+    </w:lvl>
+    <w:lvl w:ilvl="1">
+      <w:start w:val="1"/>
+      <w:numFmt w:val="decimal"/>
+      <w:isLgl/>
+      <w:lvlText w:val="%1.%2"/>
+      <w:lvlJc w:val="left"/>
+      <w:pPr>
+        <w:ind w:left="1428" w:hanging="720"/>
+      </w:pPr>
+      <w:rPr>
+        <w:rFonts w:hint="default"/>
+      </w:rPr>
+    </w:lvl>
+    <w:lvl w:ilvl="2">
+      <w:start w:val="1"/>
+      <w:numFmt w:val="decimal"/>
+      <w:isLgl/>
+      <w:lvlText w:val="%1.%2.%3"/>
+      <w:lvlJc w:val="left"/>
+      <w:pPr>
+        <w:ind w:left="1776" w:hanging="720"/>
+      </w:pPr>
+      <w:rPr>
+        <w:rFonts w:hint="default"/>
+      </w:rPr>
+    </w:lvl>
+    <w:lvl w:ilvl="3">
+      <w:start w:val="1"/>
+      <w:numFmt w:val="decimal"/>
+      <w:isLgl/>
+      <w:lvlText w:val="%1.%2.%3.%4"/>
+      <w:lvlJc w:val="left"/>
+      <w:pPr>
+        <w:ind w:left="2484" w:hanging="1080"/>
+      </w:pPr>
+      <w:rPr>
+        <w:rFonts w:hint="default"/>
+      </w:rPr>
+    </w:lvl>
+    <w:lvl w:ilvl="4">
+      <w:start w:val="1"/>
+      <w:numFmt w:val="decimal"/>
+      <w:isLgl/>
+      <w:lvlText w:val="%1.%2.%3.%4.%5"/>
+      <w:lvlJc w:val="left"/>
+      <w:pPr>
+        <w:ind w:left="3192" w:hanging="1440"/>
+      </w:pPr>
+      <w:rPr>
+        <w:rFonts w:hint="default"/>
+      </w:rPr>
+    </w:lvl>
+    <w:lvl w:ilvl="5">
+      <w:start w:val="1"/>
+      <w:numFmt w:val="decimal"/>
+      <w:isLgl/>
+      <w:lvlText w:val="%1.%2.%3.%4.%5.%6"/>
+      <w:lvlJc w:val="left"/>
+      <w:pPr>
+        <w:ind w:left="3540" w:hanging="1440"/>
+      </w:pPr>
+      <w:rPr>
+        <w:rFonts w:hint="default"/>
+      </w:rPr>
+    </w:lvl>
+    <w:lvl w:ilvl="6">
+      <w:start w:val="1"/>
+      <w:numFmt w:val="decimal"/>
+      <w:isLgl/>
+      <w:lvlText w:val="%1.%2.%3.%4.%5.%6.%7"/>
+      <w:lvlJc w:val="left"/>
+      <w:pPr>
+        <w:ind w:left="4248" w:hanging="1800"/>
+      </w:pPr>
+      <w:rPr>
+        <w:rFonts w:hint="default"/>
+      </w:rPr>
+    </w:lvl>
+    <w:lvl w:ilvl="7">
+      <w:start w:val="1"/>
+      <w:numFmt w:val="decimal"/>
+      <w:isLgl/>
+      <w:lvlText w:val="%1.%2.%3.%4.%5.%6.%7.%8"/>
+      <w:lvlJc w:val="left"/>
+      <w:pPr>
+        <w:ind w:left="4956" w:hanging="2160"/>
+      </w:pPr>
+      <w:rPr>
+        <w:rFonts w:hint="default"/>
+      </w:rPr>
+    </w:lvl>
+    <w:lvl w:ilvl="8">
+      <w:start w:val="1"/>
+      <w:numFmt w:val="decimal"/>
+      <w:isLgl/>
+      <w:lvlText w:val="%1.%2.%3.%4.%5.%6.%7.%8.%9"/>
+      <w:lvlJc w:val="left"/>
+      <w:pPr>
+        <w:ind w:left="5304" w:hanging="2160"/>
+      </w:pPr>
+      <w:rPr>
+        <w:rFonts w:hint="default"/>
+      </w:rPr>
+    </w:lvl>
+  </w:abstractNum>
+  <w:abstractNum w:abstractNumId="6" w15:restartNumberingAfterBreak="0">
+    <w:nsid w:val="73CB73E0"/>
     <w:multiLevelType w:val="hybridMultilevel"/>
-    <w:tmpl w:val="712285E4"/>
+    <w:tmpl w:val="75CC7122"/>
     <w:lvl w:ilvl="0" w:tplc="0407000F">
       <w:start w:val="1"/>
       <w:numFmt w:val="decimal"/>
@@ -2043,13 +3056,25 @@
     </w:lvl>
   </w:abstractNum>
   <w:num w:numId="1" w16cid:durableId="1499927041">
+    <w:abstractNumId w:val="4"/>
+  </w:num>
+  <w:num w:numId="2" w16cid:durableId="1958171378">
+    <w:abstractNumId w:val="2"/>
+  </w:num>
+  <w:num w:numId="3" w16cid:durableId="1902129241">
+    <w:abstractNumId w:val="5"/>
+  </w:num>
+  <w:num w:numId="4" w16cid:durableId="1484467789">
+    <w:abstractNumId w:val="6"/>
+  </w:num>
+  <w:num w:numId="5" w16cid:durableId="33696030">
     <w:abstractNumId w:val="1"/>
   </w:num>
-  <w:num w:numId="2" w16cid:durableId="1958171378">
+  <w:num w:numId="6" w16cid:durableId="1421246158">
+    <w:abstractNumId w:val="3"/>
+  </w:num>
+  <w:num w:numId="7" w16cid:durableId="1553886268">
     <w:abstractNumId w:val="0"/>
-  </w:num>
-  <w:num w:numId="3" w16cid:durableId="1902129241">
-    <w:abstractNumId w:val="2"/>
   </w:num>
 </w:numbering>
 </file>
@@ -2069,7 +3094,7 @@
     </w:rPrDefault>
     <w:pPrDefault>
       <w:pPr>
-        <w:spacing w:after="160" w:line="259" w:lineRule="auto"/>
+        <w:spacing w:after="160" w:line="360" w:lineRule="auto"/>
       </w:pPr>
     </w:pPrDefault>
   </w:docDefaults>
@@ -2454,6 +3479,7 @@
   <w:style w:type="paragraph" w:default="1" w:styleId="Standard">
     <w:name w:val="Normal"/>
     <w:qFormat/>
+    <w:rsid w:val="00830E3D"/>
   </w:style>
   <w:style w:type="character" w:default="1" w:styleId="Absatz-Standardschriftart">
     <w:name w:val="Default Paragraph Font"/>
@@ -2527,6 +3553,50 @@
       <w:ind w:left="720"/>
       <w:contextualSpacing/>
     </w:pPr>
+  </w:style>
+  <w:style w:type="paragraph" w:styleId="Kopfzeile">
+    <w:name w:val="header"/>
+    <w:basedOn w:val="Standard"/>
+    <w:link w:val="KopfzeileZchn"/>
+    <w:uiPriority w:val="99"/>
+    <w:unhideWhenUsed/>
+    <w:rsid w:val="0085502A"/>
+    <w:pPr>
+      <w:tabs>
+        <w:tab w:val="center" w:pos="4536"/>
+        <w:tab w:val="right" w:pos="9072"/>
+      </w:tabs>
+      <w:spacing w:after="0" w:line="240" w:lineRule="auto"/>
+    </w:pPr>
+  </w:style>
+  <w:style w:type="character" w:customStyle="1" w:styleId="KopfzeileZchn">
+    <w:name w:val="Kopfzeile Zchn"/>
+    <w:basedOn w:val="Absatz-Standardschriftart"/>
+    <w:link w:val="Kopfzeile"/>
+    <w:uiPriority w:val="99"/>
+    <w:rsid w:val="0085502A"/>
+  </w:style>
+  <w:style w:type="paragraph" w:styleId="Fuzeile">
+    <w:name w:val="footer"/>
+    <w:basedOn w:val="Standard"/>
+    <w:link w:val="FuzeileZchn"/>
+    <w:uiPriority w:val="99"/>
+    <w:unhideWhenUsed/>
+    <w:rsid w:val="0085502A"/>
+    <w:pPr>
+      <w:tabs>
+        <w:tab w:val="center" w:pos="4536"/>
+        <w:tab w:val="right" w:pos="9072"/>
+      </w:tabs>
+      <w:spacing w:after="0" w:line="240" w:lineRule="auto"/>
+    </w:pPr>
+  </w:style>
+  <w:style w:type="character" w:customStyle="1" w:styleId="FuzeileZchn">
+    <w:name w:val="Fußzeile Zchn"/>
+    <w:basedOn w:val="Absatz-Standardschriftart"/>
+    <w:link w:val="Fuzeile"/>
+    <w:uiPriority w:val="99"/>
+    <w:rsid w:val="0085502A"/>
   </w:style>
 </w:styles>
 </file>

</xml_diff>